<commit_message>
added footer to system architect design
</commit_message>
<xml_diff>
--- a/Final Project Documentation/System Architecture Diagrams.docx
+++ b/Final Project Documentation/System Architecture Diagrams.docx
@@ -19,16 +19,12 @@
           <w:sz w:val="28"/>
           <w:szCs w:val="28"/>
         </w:rPr>
-        <w:t>System Architecture Diagrams</w:t>
+        <w:t>Planit!</w:t>
       </w:r>
     </w:p>
     <w:p>
       <w:pPr>
         <w:jc w:val="center"/>
-      </w:pPr>
-    </w:p>
-    <w:p>
-      <w:pPr>
         <w:rPr>
           <w:rFonts w:ascii="Times New Roman" w:hAnsi="Times New Roman" w:cs="Times New Roman"/>
           <w:b/>
@@ -43,6 +39,56 @@
           <w:sz w:val="28"/>
           <w:szCs w:val="28"/>
         </w:rPr>
+        <w:t>System Architecture Diagrams</w:t>
+      </w:r>
+    </w:p>
+    <w:p>
+      <w:pPr>
+        <w:jc w:val="center"/>
+        <w:rPr>
+          <w:rFonts w:ascii="Times New Roman" w:hAnsi="Times New Roman" w:cs="Times New Roman"/>
+          <w:b/>
+          <w:sz w:val="20"/>
+          <w:szCs w:val="20"/>
+        </w:rPr>
+      </w:pPr>
+      <w:r>
+        <w:rPr>
+          <w:rFonts w:ascii="Times New Roman" w:hAnsi="Times New Roman" w:cs="Times New Roman"/>
+          <w:b/>
+          <w:sz w:val="20"/>
+          <w:szCs w:val="20"/>
+        </w:rPr>
+        <w:t xml:space="preserve">Advisor: Professor </w:t>
+      </w:r>
+      <w:proofErr w:type="spellStart"/>
+      <w:r>
+        <w:rPr>
+          <w:rFonts w:ascii="Times New Roman" w:hAnsi="Times New Roman" w:cs="Times New Roman"/>
+          <w:b/>
+          <w:sz w:val="20"/>
+          <w:szCs w:val="20"/>
+        </w:rPr>
+        <w:t>Kasprzyk</w:t>
+      </w:r>
+      <w:proofErr w:type="spellEnd"/>
+    </w:p>
+    <w:p>
+      <w:pPr>
+        <w:rPr>
+          <w:rFonts w:ascii="Times New Roman" w:hAnsi="Times New Roman" w:cs="Times New Roman"/>
+          <w:b/>
+          <w:sz w:val="28"/>
+          <w:szCs w:val="28"/>
+        </w:rPr>
+      </w:pPr>
+      <w:r>
+        <w:rPr>
+          <w:rFonts w:ascii="Times New Roman" w:hAnsi="Times New Roman" w:cs="Times New Roman"/>
+          <w:b/>
+          <w:sz w:val="28"/>
+          <w:szCs w:val="28"/>
+        </w:rPr>
         <w:t>Mock Ups</w:t>
       </w:r>
     </w:p>
@@ -79,6 +125,9 @@
         <w:jc w:val="center"/>
       </w:pPr>
       <w:r>
+        <w:rPr>
+          <w:noProof/>
+        </w:rPr>
         <w:drawing>
           <wp:inline distT="0" distB="0" distL="0" distR="0" wp14:anchorId="297CF62E" wp14:editId="39FD0EB0">
             <wp:extent cx="3085465" cy="1430655"/>
@@ -97,7 +146,7 @@
                     </pic:cNvPicPr>
                   </pic:nvPicPr>
                   <pic:blipFill>
-                    <a:blip r:embed="rId4">
+                    <a:blip r:embed="rId6">
                       <a:extLst>
                         <a:ext uri="{28A0092B-C50C-407E-A947-70E740481C1C}">
                           <a14:useLocalDpi xmlns:a14="http://schemas.microsoft.com/office/drawing/2010/main" val="0"/>
@@ -176,7 +225,7 @@
                     </pic:cNvPicPr>
                   </pic:nvPicPr>
                   <pic:blipFill>
-                    <a:blip r:embed="rId5" cstate="print">
+                    <a:blip r:embed="rId7" cstate="print">
                       <a:extLst>
                         <a:ext uri="{28A0092B-C50C-407E-A947-70E740481C1C}">
                           <a14:useLocalDpi xmlns:a14="http://schemas.microsoft.com/office/drawing/2010/main" val="0"/>
@@ -245,10 +294,14 @@
       <w:pPr>
         <w:jc w:val="center"/>
       </w:pPr>
-      <w:r>
+      <w:bookmarkStart w:id="0" w:name="_GoBack"/>
+      <w:r>
+        <w:rPr>
+          <w:noProof/>
+        </w:rPr>
         <w:drawing>
           <wp:inline distT="0" distB="0" distL="0" distR="0" wp14:anchorId="16C19F25" wp14:editId="1D02FFBF">
-            <wp:extent cx="3317552" cy="1868532"/>
+            <wp:extent cx="2709577" cy="1526105"/>
             <wp:effectExtent l="0" t="0" r="0" b="0"/>
             <wp:docPr id="12" name="Picture 12"/>
             <wp:cNvGraphicFramePr>
@@ -264,7 +317,7 @@
                     </pic:cNvPicPr>
                   </pic:nvPicPr>
                   <pic:blipFill>
-                    <a:blip r:embed="rId6" cstate="print">
+                    <a:blip r:embed="rId8" cstate="print">
                       <a:extLst>
                         <a:ext uri="{28A0092B-C50C-407E-A947-70E740481C1C}">
                           <a14:useLocalDpi xmlns:a14="http://schemas.microsoft.com/office/drawing/2010/main" val="0"/>
@@ -279,7 +332,7 @@
                   <pic:spPr bwMode="auto">
                     <a:xfrm>
                       <a:off x="0" y="0"/>
-                      <a:ext cx="3330292" cy="1875707"/>
+                      <a:ext cx="2758083" cy="1553425"/>
                     </a:xfrm>
                     <a:prstGeom prst="rect">
                       <a:avLst/>
@@ -295,6 +348,7 @@
           </wp:inline>
         </w:drawing>
       </w:r>
+      <w:bookmarkEnd w:id="0"/>
     </w:p>
     <w:p>
       <w:pPr>
@@ -330,6 +384,9 @@
         <w:jc w:val="center"/>
       </w:pPr>
       <w:r>
+        <w:rPr>
+          <w:noProof/>
+        </w:rPr>
         <w:drawing>
           <wp:inline distT="0" distB="0" distL="0" distR="0" wp14:anchorId="003606DB" wp14:editId="33B1BB6D">
             <wp:extent cx="2182495" cy="1840230"/>
@@ -348,7 +405,7 @@
                     </pic:cNvPicPr>
                   </pic:nvPicPr>
                   <pic:blipFill>
-                    <a:blip r:embed="rId7">
+                    <a:blip r:embed="rId9">
                       <a:extLst>
                         <a:ext uri="{28A0092B-C50C-407E-A947-70E740481C1C}">
                           <a14:useLocalDpi xmlns:a14="http://schemas.microsoft.com/office/drawing/2010/main" val="0"/>
@@ -424,7 +481,7 @@
                     </pic:cNvPicPr>
                   </pic:nvPicPr>
                   <pic:blipFill>
-                    <a:blip r:embed="rId8" cstate="print">
+                    <a:blip r:embed="rId10" cstate="print">
                       <a:extLst>
                         <a:ext uri="{28A0092B-C50C-407E-A947-70E740481C1C}">
                           <a14:useLocalDpi xmlns:a14="http://schemas.microsoft.com/office/drawing/2010/main" val="0"/>
@@ -494,6 +551,9 @@
         <w:jc w:val="center"/>
       </w:pPr>
       <w:r>
+        <w:rPr>
+          <w:noProof/>
+        </w:rPr>
         <w:drawing>
           <wp:inline distT="0" distB="0" distL="0" distR="0" wp14:anchorId="7F354330" wp14:editId="395F9288">
             <wp:extent cx="2137085" cy="1811970"/>
@@ -512,7 +572,7 @@
                     </pic:cNvPicPr>
                   </pic:nvPicPr>
                   <pic:blipFill>
-                    <a:blip r:embed="rId9">
+                    <a:blip r:embed="rId11">
                       <a:extLst>
                         <a:ext uri="{28A0092B-C50C-407E-A947-70E740481C1C}">
                           <a14:useLocalDpi xmlns:a14="http://schemas.microsoft.com/office/drawing/2010/main" val="0"/>
@@ -592,7 +652,7 @@
                     </pic:cNvPicPr>
                   </pic:nvPicPr>
                   <pic:blipFill>
-                    <a:blip r:embed="rId10" cstate="print">
+                    <a:blip r:embed="rId12" cstate="print">
                       <a:extLst>
                         <a:ext uri="{28A0092B-C50C-407E-A947-70E740481C1C}">
                           <a14:useLocalDpi xmlns:a14="http://schemas.microsoft.com/office/drawing/2010/main" val="0"/>
@@ -662,6 +722,9 @@
         <w:jc w:val="center"/>
       </w:pPr>
       <w:r>
+        <w:rPr>
+          <w:noProof/>
+        </w:rPr>
         <w:drawing>
           <wp:inline distT="0" distB="0" distL="0" distR="0" wp14:anchorId="0896CB76" wp14:editId="1C083593">
             <wp:extent cx="1772702" cy="1739794"/>
@@ -680,7 +743,7 @@
                     </pic:cNvPicPr>
                   </pic:nvPicPr>
                   <pic:blipFill>
-                    <a:blip r:embed="rId11">
+                    <a:blip r:embed="rId13">
                       <a:extLst>
                         <a:ext uri="{28A0092B-C50C-407E-A947-70E740481C1C}">
                           <a14:useLocalDpi xmlns:a14="http://schemas.microsoft.com/office/drawing/2010/main" val="0"/>
@@ -759,7 +822,7 @@
                     </pic:cNvPicPr>
                   </pic:nvPicPr>
                   <pic:blipFill>
-                    <a:blip r:embed="rId12" cstate="print">
+                    <a:blip r:embed="rId14" cstate="print">
                       <a:extLst>
                         <a:ext uri="{28A0092B-C50C-407E-A947-70E740481C1C}">
                           <a14:useLocalDpi xmlns:a14="http://schemas.microsoft.com/office/drawing/2010/main" val="0"/>
@@ -835,6 +898,9 @@
         <w:jc w:val="center"/>
       </w:pPr>
       <w:r>
+        <w:rPr>
+          <w:noProof/>
+        </w:rPr>
         <w:drawing>
           <wp:inline distT="0" distB="0" distL="0" distR="0" wp14:anchorId="52673911" wp14:editId="5D052C2C">
             <wp:extent cx="2018073" cy="1722089"/>
@@ -853,7 +919,7 @@
                     </pic:cNvPicPr>
                   </pic:nvPicPr>
                   <pic:blipFill>
-                    <a:blip r:embed="rId13">
+                    <a:blip r:embed="rId15">
                       <a:extLst>
                         <a:ext uri="{28A0092B-C50C-407E-A947-70E740481C1C}">
                           <a14:useLocalDpi xmlns:a14="http://schemas.microsoft.com/office/drawing/2010/main" val="0"/>
@@ -932,7 +998,7 @@
                     </pic:cNvPicPr>
                   </pic:nvPicPr>
                   <pic:blipFill>
-                    <a:blip r:embed="rId14" cstate="print">
+                    <a:blip r:embed="rId16" cstate="print">
                       <a:extLst>
                         <a:ext uri="{28A0092B-C50C-407E-A947-70E740481C1C}">
                           <a14:useLocalDpi xmlns:a14="http://schemas.microsoft.com/office/drawing/2010/main" val="0"/>
@@ -971,51 +1037,6 @@
     </w:p>
     <w:p>
       <w:pPr>
-        <w:jc w:val="center"/>
-      </w:pPr>
-    </w:p>
-    <w:p>
-      <w:pPr>
-        <w:jc w:val="center"/>
-      </w:pPr>
-    </w:p>
-    <w:p>
-      <w:pPr>
-        <w:jc w:val="center"/>
-      </w:pPr>
-    </w:p>
-    <w:p>
-      <w:pPr>
-        <w:jc w:val="center"/>
-      </w:pPr>
-    </w:p>
-    <w:p>
-      <w:pPr>
-        <w:jc w:val="center"/>
-      </w:pPr>
-    </w:p>
-    <w:p>
-      <w:pPr>
-        <w:jc w:val="center"/>
-      </w:pPr>
-    </w:p>
-    <w:p>
-      <w:pPr>
-        <w:jc w:val="center"/>
-      </w:pPr>
-    </w:p>
-    <w:p>
-      <w:pPr>
-        <w:jc w:val="center"/>
-      </w:pPr>
-    </w:p>
-    <w:p>
-      <w:pPr>
-        <w:jc w:val="center"/>
-      </w:pPr>
-    </w:p>
-    <w:p>
-      <w:pPr>
         <w:rPr>
           <w:rFonts w:ascii="Times New Roman" w:hAnsi="Times New Roman" w:cs="Times New Roman"/>
           <w:b/>
@@ -1040,7 +1061,6 @@
         <w:rPr>
           <w:rFonts w:ascii="Times New Roman" w:hAnsi="Times New Roman" w:cs="Times New Roman"/>
         </w:rPr>
-        <w:lastRenderedPageBreak/>
         <w:t>Balsamiq</w:t>
       </w:r>
       <w:proofErr w:type="spellEnd"/>
@@ -1077,7 +1097,7 @@
                     </pic:cNvPicPr>
                   </pic:nvPicPr>
                   <pic:blipFill>
-                    <a:blip r:embed="rId15" cstate="print">
+                    <a:blip r:embed="rId17" cstate="print">
                       <a:extLst>
                         <a:ext uri="{28A0092B-C50C-407E-A947-70E740481C1C}">
                           <a14:useLocalDpi xmlns:a14="http://schemas.microsoft.com/office/drawing/2010/main" val="0"/>
@@ -1134,6 +1154,9 @@
         <w:jc w:val="center"/>
       </w:pPr>
       <w:r>
+        <w:rPr>
+          <w:noProof/>
+        </w:rPr>
         <w:drawing>
           <wp:inline distT="0" distB="0" distL="0" distR="0" wp14:anchorId="2B9B2570" wp14:editId="79F80AD5">
             <wp:extent cx="3551068" cy="2984223"/>
@@ -1152,7 +1175,7 @@
                     </pic:cNvPicPr>
                   </pic:nvPicPr>
                   <pic:blipFill>
-                    <a:blip r:embed="rId16">
+                    <a:blip r:embed="rId18">
                       <a:extLst>
                         <a:ext uri="{28A0092B-C50C-407E-A947-70E740481C1C}">
                           <a14:useLocalDpi xmlns:a14="http://schemas.microsoft.com/office/drawing/2010/main" val="0"/>
@@ -1295,51 +1318,203 @@
         <w:rPr>
           <w:rFonts w:ascii="Times New Roman" w:hAnsi="Times New Roman" w:cs="Times New Roman"/>
         </w:rPr>
+        <w:tab/>
+        <w:t>User clicks on the Join Now button</w:t>
+      </w:r>
+    </w:p>
+    <w:p>
+      <w:pPr>
+        <w:rPr>
+          <w:rFonts w:ascii="Times New Roman" w:hAnsi="Times New Roman" w:cs="Times New Roman"/>
+        </w:rPr>
+      </w:pPr>
+      <w:r>
+        <w:rPr>
+          <w:rFonts w:ascii="Times New Roman" w:hAnsi="Times New Roman" w:cs="Times New Roman"/>
+        </w:rPr>
+        <w:tab/>
+        <w:t>Result: go to register section of the Welcome page</w:t>
+      </w:r>
+    </w:p>
+    <w:p>
+      <w:pPr>
+        <w:rPr>
+          <w:rFonts w:ascii="Times New Roman" w:hAnsi="Times New Roman" w:cs="Times New Roman"/>
+        </w:rPr>
+      </w:pPr>
+      <w:r>
+        <w:rPr>
+          <w:rFonts w:ascii="Times New Roman" w:hAnsi="Times New Roman" w:cs="Times New Roman"/>
+        </w:rPr>
+        <w:tab/>
+        <w:t>User enters:  User Name, Email, Password, Re-enter Password and clicks Start Planit! (Submit)</w:t>
+      </w:r>
+    </w:p>
+    <w:p>
+      <w:pPr>
+        <w:rPr>
+          <w:rFonts w:ascii="Times New Roman" w:hAnsi="Times New Roman" w:cs="Times New Roman"/>
+        </w:rPr>
+      </w:pPr>
+      <w:r>
+        <w:rPr>
+          <w:rFonts w:ascii="Times New Roman" w:hAnsi="Times New Roman" w:cs="Times New Roman"/>
+        </w:rPr>
+        <w:tab/>
+        <w:t>Result:  create a User account</w:t>
+      </w:r>
+    </w:p>
+    <w:p>
+      <w:pPr>
+        <w:rPr>
+          <w:rFonts w:ascii="Times New Roman" w:hAnsi="Times New Roman" w:cs="Times New Roman"/>
+        </w:rPr>
+      </w:pPr>
+      <w:r>
+        <w:rPr>
+          <w:rFonts w:ascii="Times New Roman" w:hAnsi="Times New Roman" w:cs="Times New Roman"/>
+        </w:rPr>
+        <w:tab/>
+        <w:t xml:space="preserve">User is taken to the "first time use functionality" of Tree View page </w:t>
+      </w:r>
+    </w:p>
+    <w:p>
+      <w:pPr>
+        <w:rPr>
+          <w:rFonts w:ascii="Times New Roman" w:hAnsi="Times New Roman" w:cs="Times New Roman"/>
+        </w:rPr>
+      </w:pPr>
+      <w:r>
+        <w:rPr>
+          <w:rFonts w:ascii="Times New Roman" w:hAnsi="Times New Roman" w:cs="Times New Roman"/>
+        </w:rPr>
+        <w:tab/>
+      </w:r>
+      <w:r>
+        <w:rPr>
+          <w:rFonts w:ascii="Times New Roman" w:hAnsi="Times New Roman" w:cs="Times New Roman"/>
+        </w:rPr>
+        <w:tab/>
+        <w:t>(</w:t>
+      </w:r>
+      <w:proofErr w:type="gramStart"/>
+      <w:r>
+        <w:rPr>
+          <w:rFonts w:ascii="Times New Roman" w:hAnsi="Times New Roman" w:cs="Times New Roman"/>
+        </w:rPr>
+        <w:t>with</w:t>
+      </w:r>
+      <w:proofErr w:type="gramEnd"/>
+      <w:r>
+        <w:rPr>
+          <w:rFonts w:ascii="Times New Roman" w:hAnsi="Times New Roman" w:cs="Times New Roman"/>
+        </w:rPr>
+        <w:t xml:space="preserve"> greyed out </w:t>
+      </w:r>
+      <w:proofErr w:type="spellStart"/>
+      <w:r>
+        <w:rPr>
+          <w:rFonts w:ascii="Times New Roman" w:hAnsi="Times New Roman" w:cs="Times New Roman"/>
+        </w:rPr>
+        <w:t>catagories</w:t>
+      </w:r>
+      <w:proofErr w:type="spellEnd"/>
+      <w:r>
+        <w:rPr>
+          <w:rFonts w:ascii="Times New Roman" w:hAnsi="Times New Roman" w:cs="Times New Roman"/>
+        </w:rPr>
+        <w:t xml:space="preserve"> to "click if you want it")</w:t>
+      </w:r>
+    </w:p>
+    <w:p>
+      <w:pPr>
+        <w:rPr>
+          <w:rFonts w:ascii="Times New Roman" w:hAnsi="Times New Roman" w:cs="Times New Roman"/>
+        </w:rPr>
+      </w:pPr>
+    </w:p>
+    <w:p>
+      <w:pPr>
+        <w:rPr>
+          <w:rFonts w:ascii="Times New Roman" w:hAnsi="Times New Roman" w:cs="Times New Roman"/>
+        </w:rPr>
+      </w:pPr>
+      <w:r>
+        <w:rPr>
+          <w:rFonts w:ascii="Times New Roman" w:hAnsi="Times New Roman" w:cs="Times New Roman"/>
+        </w:rPr>
+        <w:tab/>
+        <w:t xml:space="preserve">Social: </w:t>
+      </w:r>
+    </w:p>
+    <w:p>
+      <w:pPr>
+        <w:rPr>
+          <w:rFonts w:ascii="Times New Roman" w:hAnsi="Times New Roman" w:cs="Times New Roman"/>
+        </w:rPr>
+      </w:pPr>
+      <w:r>
+        <w:rPr>
+          <w:rFonts w:ascii="Times New Roman" w:hAnsi="Times New Roman" w:cs="Times New Roman"/>
+        </w:rPr>
+        <w:tab/>
+        <w:t>From Login section of Welcome page</w:t>
+      </w:r>
+    </w:p>
+    <w:p>
+      <w:pPr>
+        <w:rPr>
+          <w:rFonts w:ascii="Times New Roman" w:hAnsi="Times New Roman" w:cs="Times New Roman"/>
+        </w:rPr>
+      </w:pPr>
+      <w:r>
+        <w:rPr>
+          <w:rFonts w:ascii="Times New Roman" w:hAnsi="Times New Roman" w:cs="Times New Roman"/>
+        </w:rPr>
         <w:lastRenderedPageBreak/>
         <w:tab/>
-        <w:t>User clicks on the Join Now button</w:t>
-      </w:r>
-    </w:p>
-    <w:p>
-      <w:pPr>
-        <w:rPr>
-          <w:rFonts w:ascii="Times New Roman" w:hAnsi="Times New Roman" w:cs="Times New Roman"/>
-        </w:rPr>
-      </w:pPr>
-      <w:r>
-        <w:rPr>
-          <w:rFonts w:ascii="Times New Roman" w:hAnsi="Times New Roman" w:cs="Times New Roman"/>
-        </w:rPr>
-        <w:tab/>
-        <w:t>Result: go to register section of the Welcome page</w:t>
-      </w:r>
-    </w:p>
-    <w:p>
-      <w:pPr>
-        <w:rPr>
-          <w:rFonts w:ascii="Times New Roman" w:hAnsi="Times New Roman" w:cs="Times New Roman"/>
-        </w:rPr>
-      </w:pPr>
-      <w:r>
-        <w:rPr>
-          <w:rFonts w:ascii="Times New Roman" w:hAnsi="Times New Roman" w:cs="Times New Roman"/>
-        </w:rPr>
-        <w:tab/>
-        <w:t>User enters:  User Name, Email, Password, Re-enter Password and clicks Start Planit! (Submit)</w:t>
-      </w:r>
-    </w:p>
-    <w:p>
-      <w:pPr>
-        <w:rPr>
-          <w:rFonts w:ascii="Times New Roman" w:hAnsi="Times New Roman" w:cs="Times New Roman"/>
-        </w:rPr>
-      </w:pPr>
-      <w:r>
-        <w:rPr>
-          <w:rFonts w:ascii="Times New Roman" w:hAnsi="Times New Roman" w:cs="Times New Roman"/>
-        </w:rPr>
-        <w:tab/>
-        <w:t>Result:  create a User account</w:t>
+      </w:r>
+      <w:proofErr w:type="gramStart"/>
+      <w:r>
+        <w:rPr>
+          <w:rFonts w:ascii="Times New Roman" w:hAnsi="Times New Roman" w:cs="Times New Roman"/>
+        </w:rPr>
+        <w:t>click</w:t>
+      </w:r>
+      <w:proofErr w:type="gramEnd"/>
+      <w:r>
+        <w:rPr>
+          <w:rFonts w:ascii="Times New Roman" w:hAnsi="Times New Roman" w:cs="Times New Roman"/>
+        </w:rPr>
+        <w:t xml:space="preserve"> on Social Login button </w:t>
+      </w:r>
+    </w:p>
+    <w:p>
+      <w:pPr>
+        <w:rPr>
+          <w:rFonts w:ascii="Times New Roman" w:hAnsi="Times New Roman" w:cs="Times New Roman"/>
+        </w:rPr>
+      </w:pPr>
+      <w:r>
+        <w:rPr>
+          <w:rFonts w:ascii="Times New Roman" w:hAnsi="Times New Roman" w:cs="Times New Roman"/>
+        </w:rPr>
+        <w:tab/>
+        <w:t>User is authenticated through the social site</w:t>
+      </w:r>
+    </w:p>
+    <w:p>
+      <w:pPr>
+        <w:rPr>
+          <w:rFonts w:ascii="Times New Roman" w:hAnsi="Times New Roman" w:cs="Times New Roman"/>
+        </w:rPr>
+      </w:pPr>
+      <w:r>
+        <w:rPr>
+          <w:rFonts w:ascii="Times New Roman" w:hAnsi="Times New Roman" w:cs="Times New Roman"/>
+        </w:rPr>
+        <w:tab/>
+        <w:t>User clicks Start Planit!</w:t>
       </w:r>
     </w:p>
     <w:p>
@@ -1410,19 +1585,232 @@
           <w:rFonts w:ascii="Times New Roman" w:hAnsi="Times New Roman" w:cs="Times New Roman"/>
         </w:rPr>
       </w:pPr>
-    </w:p>
-    <w:p>
-      <w:pPr>
-        <w:rPr>
-          <w:rFonts w:ascii="Times New Roman" w:hAnsi="Times New Roman" w:cs="Times New Roman"/>
-        </w:rPr>
-      </w:pPr>
-      <w:r>
-        <w:rPr>
-          <w:rFonts w:ascii="Times New Roman" w:hAnsi="Times New Roman" w:cs="Times New Roman"/>
-        </w:rPr>
-        <w:tab/>
-        <w:t xml:space="preserve">Social: </w:t>
+      <w:r>
+        <w:rPr>
+          <w:rFonts w:ascii="Times New Roman" w:hAnsi="Times New Roman" w:cs="Times New Roman"/>
+        </w:rPr>
+        <w:tab/>
+      </w:r>
+    </w:p>
+    <w:p>
+      <w:pPr>
+        <w:rPr>
+          <w:rFonts w:ascii="Times New Roman" w:hAnsi="Times New Roman" w:cs="Times New Roman"/>
+        </w:rPr>
+      </w:pPr>
+      <w:r>
+        <w:rPr>
+          <w:rFonts w:ascii="Times New Roman" w:hAnsi="Times New Roman" w:cs="Times New Roman"/>
+        </w:rPr>
+        <w:t>Login</w:t>
+      </w:r>
+    </w:p>
+    <w:p>
+      <w:pPr>
+        <w:rPr>
+          <w:rFonts w:ascii="Times New Roman" w:hAnsi="Times New Roman" w:cs="Times New Roman"/>
+        </w:rPr>
+      </w:pPr>
+      <w:r>
+        <w:rPr>
+          <w:rFonts w:ascii="Times New Roman" w:hAnsi="Times New Roman" w:cs="Times New Roman"/>
+        </w:rPr>
+        <w:tab/>
+        <w:t>Traditional:</w:t>
+      </w:r>
+    </w:p>
+    <w:p>
+      <w:pPr>
+        <w:rPr>
+          <w:rFonts w:ascii="Times New Roman" w:hAnsi="Times New Roman" w:cs="Times New Roman"/>
+        </w:rPr>
+      </w:pPr>
+      <w:r>
+        <w:rPr>
+          <w:rFonts w:ascii="Times New Roman" w:hAnsi="Times New Roman" w:cs="Times New Roman"/>
+        </w:rPr>
+        <w:tab/>
+        <w:t>From the Login section of the Welcome page</w:t>
+      </w:r>
+    </w:p>
+    <w:p>
+      <w:pPr>
+        <w:rPr>
+          <w:rFonts w:ascii="Times New Roman" w:hAnsi="Times New Roman" w:cs="Times New Roman"/>
+        </w:rPr>
+      </w:pPr>
+      <w:r>
+        <w:rPr>
+          <w:rFonts w:ascii="Times New Roman" w:hAnsi="Times New Roman" w:cs="Times New Roman"/>
+        </w:rPr>
+        <w:tab/>
+        <w:t>User enters:  User Name &amp; Password</w:t>
+      </w:r>
+    </w:p>
+    <w:p>
+      <w:pPr>
+        <w:rPr>
+          <w:rFonts w:ascii="Times New Roman" w:hAnsi="Times New Roman" w:cs="Times New Roman"/>
+        </w:rPr>
+      </w:pPr>
+      <w:r>
+        <w:rPr>
+          <w:rFonts w:ascii="Times New Roman" w:hAnsi="Times New Roman" w:cs="Times New Roman"/>
+        </w:rPr>
+        <w:tab/>
+        <w:t xml:space="preserve">User checks remember me button or not </w:t>
+      </w:r>
+    </w:p>
+    <w:p>
+      <w:pPr>
+        <w:rPr>
+          <w:rFonts w:ascii="Times New Roman" w:hAnsi="Times New Roman" w:cs="Times New Roman"/>
+        </w:rPr>
+      </w:pPr>
+      <w:r>
+        <w:rPr>
+          <w:rFonts w:ascii="Times New Roman" w:hAnsi="Times New Roman" w:cs="Times New Roman"/>
+        </w:rPr>
+        <w:tab/>
+        <w:t>User clicks the Login button</w:t>
+      </w:r>
+    </w:p>
+    <w:p>
+      <w:pPr>
+        <w:rPr>
+          <w:rFonts w:ascii="Times New Roman" w:hAnsi="Times New Roman" w:cs="Times New Roman"/>
+        </w:rPr>
+      </w:pPr>
+      <w:r>
+        <w:rPr>
+          <w:rFonts w:ascii="Times New Roman" w:hAnsi="Times New Roman" w:cs="Times New Roman"/>
+        </w:rPr>
+        <w:tab/>
+        <w:t>Store remember me preference</w:t>
+      </w:r>
+    </w:p>
+    <w:p>
+      <w:pPr>
+        <w:rPr>
+          <w:rFonts w:ascii="Times New Roman" w:hAnsi="Times New Roman" w:cs="Times New Roman"/>
+        </w:rPr>
+      </w:pPr>
+      <w:r>
+        <w:rPr>
+          <w:rFonts w:ascii="Times New Roman" w:hAnsi="Times New Roman" w:cs="Times New Roman"/>
+        </w:rPr>
+        <w:tab/>
+        <w:t>User taken to Tree View page</w:t>
+      </w:r>
+    </w:p>
+    <w:p>
+      <w:pPr>
+        <w:rPr>
+          <w:rFonts w:ascii="Times New Roman" w:hAnsi="Times New Roman" w:cs="Times New Roman"/>
+        </w:rPr>
+      </w:pPr>
+      <w:r>
+        <w:rPr>
+          <w:rFonts w:ascii="Times New Roman" w:hAnsi="Times New Roman" w:cs="Times New Roman"/>
+        </w:rPr>
+        <w:tab/>
+        <w:t>Or</w:t>
+      </w:r>
+    </w:p>
+    <w:p>
+      <w:pPr>
+        <w:rPr>
+          <w:rFonts w:ascii="Times New Roman" w:hAnsi="Times New Roman" w:cs="Times New Roman"/>
+        </w:rPr>
+      </w:pPr>
+      <w:r>
+        <w:rPr>
+          <w:rFonts w:ascii="Times New Roman" w:hAnsi="Times New Roman" w:cs="Times New Roman"/>
+        </w:rPr>
+        <w:tab/>
+        <w:t xml:space="preserve">User is taken to the "first time use functionality" of Tree View page </w:t>
+      </w:r>
+    </w:p>
+    <w:p>
+      <w:pPr>
+        <w:rPr>
+          <w:rFonts w:ascii="Times New Roman" w:hAnsi="Times New Roman" w:cs="Times New Roman"/>
+        </w:rPr>
+      </w:pPr>
+      <w:r>
+        <w:rPr>
+          <w:rFonts w:ascii="Times New Roman" w:hAnsi="Times New Roman" w:cs="Times New Roman"/>
+        </w:rPr>
+        <w:tab/>
+      </w:r>
+      <w:r>
+        <w:rPr>
+          <w:rFonts w:ascii="Times New Roman" w:hAnsi="Times New Roman" w:cs="Times New Roman"/>
+        </w:rPr>
+        <w:tab/>
+        <w:t>(</w:t>
+      </w:r>
+      <w:proofErr w:type="gramStart"/>
+      <w:r>
+        <w:rPr>
+          <w:rFonts w:ascii="Times New Roman" w:hAnsi="Times New Roman" w:cs="Times New Roman"/>
+        </w:rPr>
+        <w:t>with</w:t>
+      </w:r>
+      <w:proofErr w:type="gramEnd"/>
+      <w:r>
+        <w:rPr>
+          <w:rFonts w:ascii="Times New Roman" w:hAnsi="Times New Roman" w:cs="Times New Roman"/>
+        </w:rPr>
+        <w:t xml:space="preserve"> greyed out </w:t>
+      </w:r>
+      <w:proofErr w:type="spellStart"/>
+      <w:r>
+        <w:rPr>
+          <w:rFonts w:ascii="Times New Roman" w:hAnsi="Times New Roman" w:cs="Times New Roman"/>
+        </w:rPr>
+        <w:t>catagories</w:t>
+      </w:r>
+      <w:proofErr w:type="spellEnd"/>
+      <w:r>
+        <w:rPr>
+          <w:rFonts w:ascii="Times New Roman" w:hAnsi="Times New Roman" w:cs="Times New Roman"/>
+        </w:rPr>
+        <w:t xml:space="preserve"> to "click if you want it") if they have not created any projects</w:t>
+      </w:r>
+    </w:p>
+    <w:p>
+      <w:pPr>
+        <w:rPr>
+          <w:rFonts w:ascii="Times New Roman" w:hAnsi="Times New Roman" w:cs="Times New Roman"/>
+        </w:rPr>
+      </w:pPr>
+    </w:p>
+    <w:p>
+      <w:pPr>
+        <w:rPr>
+          <w:rFonts w:ascii="Times New Roman" w:hAnsi="Times New Roman" w:cs="Times New Roman"/>
+        </w:rPr>
+      </w:pPr>
+      <w:r>
+        <w:rPr>
+          <w:rFonts w:ascii="Times New Roman" w:hAnsi="Times New Roman" w:cs="Times New Roman"/>
+        </w:rPr>
+        <w:tab/>
+      </w:r>
+    </w:p>
+    <w:p>
+      <w:pPr>
+        <w:rPr>
+          <w:rFonts w:ascii="Times New Roman" w:hAnsi="Times New Roman" w:cs="Times New Roman"/>
+        </w:rPr>
+      </w:pPr>
+      <w:r>
+        <w:rPr>
+          <w:rFonts w:ascii="Times New Roman" w:hAnsi="Times New Roman" w:cs="Times New Roman"/>
+        </w:rPr>
+        <w:tab/>
+        <w:t xml:space="preserve">Social Login: </w:t>
       </w:r>
     </w:p>
     <w:p>
@@ -1491,6 +1879,34 @@
           <w:rFonts w:ascii="Times New Roman" w:hAnsi="Times New Roman" w:cs="Times New Roman"/>
         </w:rPr>
         <w:tab/>
+        <w:t>User is returned to the registration page</w:t>
+      </w:r>
+    </w:p>
+    <w:p>
+      <w:pPr>
+        <w:rPr>
+          <w:rFonts w:ascii="Times New Roman" w:hAnsi="Times New Roman" w:cs="Times New Roman"/>
+        </w:rPr>
+      </w:pPr>
+    </w:p>
+    <w:p>
+      <w:pPr>
+        <w:rPr>
+          <w:rFonts w:ascii="Times New Roman" w:hAnsi="Times New Roman" w:cs="Times New Roman"/>
+        </w:rPr>
+      </w:pPr>
+    </w:p>
+    <w:p>
+      <w:pPr>
+        <w:rPr>
+          <w:rFonts w:ascii="Times New Roman" w:hAnsi="Times New Roman" w:cs="Times New Roman"/>
+        </w:rPr>
+      </w:pPr>
+      <w:r>
+        <w:rPr>
+          <w:rFonts w:ascii="Times New Roman" w:hAnsi="Times New Roman" w:cs="Times New Roman"/>
+        </w:rPr>
+        <w:tab/>
         <w:t>User clicks Start Planit!</w:t>
       </w:r>
     </w:p>
@@ -1505,6 +1921,41 @@
           <w:rFonts w:ascii="Times New Roman" w:hAnsi="Times New Roman" w:cs="Times New Roman"/>
         </w:rPr>
         <w:tab/>
+        <w:t>User is taken to Tree View page</w:t>
+      </w:r>
+    </w:p>
+    <w:p>
+      <w:pPr>
+        <w:rPr>
+          <w:rFonts w:ascii="Times New Roman" w:hAnsi="Times New Roman" w:cs="Times New Roman"/>
+        </w:rPr>
+      </w:pPr>
+      <w:r>
+        <w:rPr>
+          <w:rFonts w:ascii="Times New Roman" w:hAnsi="Times New Roman" w:cs="Times New Roman"/>
+        </w:rPr>
+        <w:tab/>
+      </w:r>
+      <w:proofErr w:type="gramStart"/>
+      <w:r>
+        <w:rPr>
+          <w:rFonts w:ascii="Times New Roman" w:hAnsi="Times New Roman" w:cs="Times New Roman"/>
+        </w:rPr>
+        <w:t>or</w:t>
+      </w:r>
+      <w:proofErr w:type="gramEnd"/>
+    </w:p>
+    <w:p>
+      <w:pPr>
+        <w:rPr>
+          <w:rFonts w:ascii="Times New Roman" w:hAnsi="Times New Roman" w:cs="Times New Roman"/>
+        </w:rPr>
+      </w:pPr>
+      <w:r>
+        <w:rPr>
+          <w:rFonts w:ascii="Times New Roman" w:hAnsi="Times New Roman" w:cs="Times New Roman"/>
+        </w:rPr>
+        <w:tab/>
         <w:t xml:space="preserve">User is taken to the "first time use functionality" of Tree View page </w:t>
       </w:r>
     </w:p>
@@ -1518,6 +1969,7 @@
         <w:rPr>
           <w:rFonts w:ascii="Times New Roman" w:hAnsi="Times New Roman" w:cs="Times New Roman"/>
         </w:rPr>
+        <w:lastRenderedPageBreak/>
         <w:tab/>
       </w:r>
       <w:r>
@@ -1553,255 +2005,564 @@
         <w:rPr>
           <w:rFonts w:ascii="Times New Roman" w:hAnsi="Times New Roman" w:cs="Times New Roman"/>
         </w:rPr>
-        <w:t xml:space="preserve"> to "click if you want it")</w:t>
-      </w:r>
-    </w:p>
-    <w:p>
-      <w:pPr>
-        <w:rPr>
-          <w:rFonts w:ascii="Times New Roman" w:hAnsi="Times New Roman" w:cs="Times New Roman"/>
-        </w:rPr>
-      </w:pPr>
-      <w:r>
-        <w:rPr>
-          <w:rFonts w:ascii="Times New Roman" w:hAnsi="Times New Roman" w:cs="Times New Roman"/>
-        </w:rPr>
-        <w:tab/>
-      </w:r>
-    </w:p>
-    <w:p>
-      <w:pPr>
-        <w:rPr>
-          <w:rFonts w:ascii="Times New Roman" w:hAnsi="Times New Roman" w:cs="Times New Roman"/>
-        </w:rPr>
-      </w:pPr>
-      <w:r>
-        <w:rPr>
-          <w:rFonts w:ascii="Times New Roman" w:hAnsi="Times New Roman" w:cs="Times New Roman"/>
-        </w:rPr>
-        <w:t>Login</w:t>
-      </w:r>
-    </w:p>
-    <w:p>
-      <w:pPr>
-        <w:rPr>
-          <w:rFonts w:ascii="Times New Roman" w:hAnsi="Times New Roman" w:cs="Times New Roman"/>
-        </w:rPr>
-      </w:pPr>
-      <w:r>
-        <w:rPr>
-          <w:rFonts w:ascii="Times New Roman" w:hAnsi="Times New Roman" w:cs="Times New Roman"/>
-        </w:rPr>
-        <w:tab/>
-        <w:t>Traditional:</w:t>
-      </w:r>
-    </w:p>
-    <w:p>
-      <w:pPr>
-        <w:rPr>
-          <w:rFonts w:ascii="Times New Roman" w:hAnsi="Times New Roman" w:cs="Times New Roman"/>
-        </w:rPr>
-      </w:pPr>
-      <w:r>
-        <w:rPr>
-          <w:rFonts w:ascii="Times New Roman" w:hAnsi="Times New Roman" w:cs="Times New Roman"/>
-        </w:rPr>
-        <w:tab/>
-        <w:t>From the Login section of the Welcome page</w:t>
-      </w:r>
-    </w:p>
-    <w:p>
-      <w:pPr>
-        <w:rPr>
-          <w:rFonts w:ascii="Times New Roman" w:hAnsi="Times New Roman" w:cs="Times New Roman"/>
-        </w:rPr>
-      </w:pPr>
-      <w:r>
-        <w:rPr>
-          <w:rFonts w:ascii="Times New Roman" w:hAnsi="Times New Roman" w:cs="Times New Roman"/>
-        </w:rPr>
-        <w:tab/>
-        <w:t>User enters:  User Name &amp; Password</w:t>
-      </w:r>
-    </w:p>
-    <w:p>
-      <w:pPr>
-        <w:rPr>
-          <w:rFonts w:ascii="Times New Roman" w:hAnsi="Times New Roman" w:cs="Times New Roman"/>
-        </w:rPr>
-      </w:pPr>
-      <w:r>
-        <w:rPr>
-          <w:rFonts w:ascii="Times New Roman" w:hAnsi="Times New Roman" w:cs="Times New Roman"/>
-        </w:rPr>
-        <w:tab/>
-        <w:t xml:space="preserve">User checks remember me button or not </w:t>
-      </w:r>
-    </w:p>
-    <w:p>
-      <w:pPr>
-        <w:rPr>
-          <w:rFonts w:ascii="Times New Roman" w:hAnsi="Times New Roman" w:cs="Times New Roman"/>
-        </w:rPr>
-      </w:pPr>
-      <w:r>
-        <w:rPr>
-          <w:rFonts w:ascii="Times New Roman" w:hAnsi="Times New Roman" w:cs="Times New Roman"/>
-        </w:rPr>
-        <w:tab/>
-        <w:t>User clicks the Login button</w:t>
-      </w:r>
-    </w:p>
-    <w:p>
-      <w:pPr>
-        <w:rPr>
-          <w:rFonts w:ascii="Times New Roman" w:hAnsi="Times New Roman" w:cs="Times New Roman"/>
-        </w:rPr>
-      </w:pPr>
-      <w:r>
-        <w:rPr>
-          <w:rFonts w:ascii="Times New Roman" w:hAnsi="Times New Roman" w:cs="Times New Roman"/>
-        </w:rPr>
-        <w:tab/>
-        <w:t>Store remember me preference</w:t>
-      </w:r>
-    </w:p>
-    <w:p>
-      <w:pPr>
-        <w:rPr>
-          <w:rFonts w:ascii="Times New Roman" w:hAnsi="Times New Roman" w:cs="Times New Roman"/>
-        </w:rPr>
-      </w:pPr>
-      <w:r>
-        <w:rPr>
-          <w:rFonts w:ascii="Times New Roman" w:hAnsi="Times New Roman" w:cs="Times New Roman"/>
-        </w:rPr>
-        <w:tab/>
-        <w:t>User taken to Tree View page</w:t>
-      </w:r>
-    </w:p>
-    <w:p>
-      <w:pPr>
-        <w:rPr>
-          <w:rFonts w:ascii="Times New Roman" w:hAnsi="Times New Roman" w:cs="Times New Roman"/>
-        </w:rPr>
-      </w:pPr>
-      <w:r>
-        <w:rPr>
-          <w:rFonts w:ascii="Times New Roman" w:hAnsi="Times New Roman" w:cs="Times New Roman"/>
-        </w:rPr>
-        <w:tab/>
-        <w:t>Or</w:t>
-      </w:r>
-    </w:p>
-    <w:p>
-      <w:pPr>
-        <w:rPr>
-          <w:rFonts w:ascii="Times New Roman" w:hAnsi="Times New Roman" w:cs="Times New Roman"/>
-        </w:rPr>
-      </w:pPr>
-      <w:r>
-        <w:rPr>
-          <w:rFonts w:ascii="Times New Roman" w:hAnsi="Times New Roman" w:cs="Times New Roman"/>
-        </w:rPr>
-        <w:tab/>
-        <w:t xml:space="preserve">User is taken to the "first time use functionality" of Tree View page </w:t>
-      </w:r>
-    </w:p>
-    <w:p>
-      <w:pPr>
-        <w:rPr>
-          <w:rFonts w:ascii="Times New Roman" w:hAnsi="Times New Roman" w:cs="Times New Roman"/>
-        </w:rPr>
-      </w:pPr>
-      <w:r>
-        <w:rPr>
-          <w:rFonts w:ascii="Times New Roman" w:hAnsi="Times New Roman" w:cs="Times New Roman"/>
-        </w:rPr>
-        <w:tab/>
-      </w:r>
-      <w:r>
-        <w:rPr>
-          <w:rFonts w:ascii="Times New Roman" w:hAnsi="Times New Roman" w:cs="Times New Roman"/>
-        </w:rPr>
-        <w:tab/>
-        <w:t>(</w:t>
+        <w:t xml:space="preserve"> to "click if you want it") if they have not created any projects</w:t>
+      </w:r>
+    </w:p>
+    <w:p>
+      <w:pPr>
+        <w:rPr>
+          <w:rFonts w:ascii="Times New Roman" w:hAnsi="Times New Roman" w:cs="Times New Roman"/>
+        </w:rPr>
+      </w:pPr>
+      <w:r>
+        <w:rPr>
+          <w:rFonts w:ascii="Times New Roman" w:hAnsi="Times New Roman" w:cs="Times New Roman"/>
+        </w:rPr>
+        <w:tab/>
+      </w:r>
+    </w:p>
+    <w:p>
+      <w:pPr>
+        <w:rPr>
+          <w:rFonts w:ascii="Times New Roman" w:hAnsi="Times New Roman" w:cs="Times New Roman"/>
+        </w:rPr>
+      </w:pPr>
+      <w:r>
+        <w:rPr>
+          <w:rFonts w:ascii="Times New Roman" w:hAnsi="Times New Roman" w:cs="Times New Roman"/>
+        </w:rPr>
+        <w:t>Navigate to project - using compass points or ninja rock</w:t>
+      </w:r>
+    </w:p>
+    <w:p>
+      <w:pPr>
+        <w:rPr>
+          <w:rFonts w:ascii="Times New Roman" w:hAnsi="Times New Roman" w:cs="Times New Roman"/>
+        </w:rPr>
+      </w:pPr>
+      <w:r>
+        <w:rPr>
+          <w:rFonts w:ascii="Times New Roman" w:hAnsi="Times New Roman" w:cs="Times New Roman"/>
+        </w:rPr>
+        <w:t xml:space="preserve">Navigate to project - clicking on project circle   </w:t>
+      </w:r>
+    </w:p>
+    <w:p>
+      <w:pPr>
+        <w:rPr>
+          <w:rFonts w:ascii="Times New Roman" w:hAnsi="Times New Roman" w:cs="Times New Roman"/>
+        </w:rPr>
+      </w:pPr>
+    </w:p>
+    <w:p>
+      <w:pPr>
+        <w:rPr>
+          <w:rFonts w:ascii="Times New Roman" w:hAnsi="Times New Roman" w:cs="Times New Roman"/>
+        </w:rPr>
+      </w:pPr>
+      <w:r>
+        <w:rPr>
+          <w:rFonts w:ascii="Times New Roman" w:hAnsi="Times New Roman" w:cs="Times New Roman"/>
+        </w:rPr>
+        <w:t xml:space="preserve">Create a project </w:t>
+      </w:r>
+    </w:p>
+    <w:p>
+      <w:pPr>
+        <w:rPr>
+          <w:rFonts w:ascii="Times New Roman" w:hAnsi="Times New Roman" w:cs="Times New Roman"/>
+        </w:rPr>
+      </w:pPr>
+      <w:r>
+        <w:rPr>
+          <w:rFonts w:ascii="Times New Roman" w:hAnsi="Times New Roman" w:cs="Times New Roman"/>
+        </w:rPr>
+        <w:tab/>
+        <w:t xml:space="preserve"> Tree View page </w:t>
+      </w:r>
+    </w:p>
+    <w:p>
+      <w:pPr>
+        <w:rPr>
+          <w:rFonts w:ascii="Times New Roman" w:hAnsi="Times New Roman" w:cs="Times New Roman"/>
+        </w:rPr>
+      </w:pPr>
+      <w:r>
+        <w:rPr>
+          <w:rFonts w:ascii="Times New Roman" w:hAnsi="Times New Roman" w:cs="Times New Roman"/>
+        </w:rPr>
+        <w:tab/>
+        <w:t xml:space="preserve">Navigate to the root or project that you want to create a project from </w:t>
+      </w:r>
+    </w:p>
+    <w:p>
+      <w:pPr>
+        <w:rPr>
+          <w:rFonts w:ascii="Times New Roman" w:hAnsi="Times New Roman" w:cs="Times New Roman"/>
+        </w:rPr>
+      </w:pPr>
+      <w:r>
+        <w:rPr>
+          <w:rFonts w:ascii="Times New Roman" w:hAnsi="Times New Roman" w:cs="Times New Roman"/>
+        </w:rPr>
+        <w:tab/>
+        <w:t xml:space="preserve">Users hovers over the target project / task </w:t>
+      </w:r>
+    </w:p>
+    <w:p>
+      <w:pPr>
+        <w:rPr>
+          <w:rFonts w:ascii="Times New Roman" w:hAnsi="Times New Roman" w:cs="Times New Roman"/>
+        </w:rPr>
+      </w:pPr>
+      <w:r>
+        <w:rPr>
+          <w:rFonts w:ascii="Times New Roman" w:hAnsi="Times New Roman" w:cs="Times New Roman"/>
+        </w:rPr>
+        <w:tab/>
+        <w:t>Result: sub menu action icon/metaphor appears</w:t>
+      </w:r>
+    </w:p>
+    <w:p>
+      <w:pPr>
+        <w:rPr>
+          <w:rFonts w:ascii="Times New Roman" w:hAnsi="Times New Roman" w:cs="Times New Roman"/>
+        </w:rPr>
+      </w:pPr>
+      <w:r>
+        <w:rPr>
+          <w:rFonts w:ascii="Times New Roman" w:hAnsi="Times New Roman" w:cs="Times New Roman"/>
+        </w:rPr>
+        <w:tab/>
+        <w:t>User clicks "+" to Create Project</w:t>
+      </w:r>
+    </w:p>
+    <w:p>
+      <w:pPr>
+        <w:rPr>
+          <w:rFonts w:ascii="Times New Roman" w:hAnsi="Times New Roman" w:cs="Times New Roman"/>
+        </w:rPr>
+      </w:pPr>
+      <w:r>
+        <w:rPr>
+          <w:rFonts w:ascii="Times New Roman" w:hAnsi="Times New Roman" w:cs="Times New Roman"/>
+        </w:rPr>
+        <w:tab/>
+        <w:t xml:space="preserve">Result: window pops up to: </w:t>
+      </w:r>
+    </w:p>
+    <w:p>
+      <w:pPr>
+        <w:rPr>
+          <w:rFonts w:ascii="Times New Roman" w:hAnsi="Times New Roman" w:cs="Times New Roman"/>
+        </w:rPr>
+      </w:pPr>
+      <w:r>
+        <w:rPr>
+          <w:rFonts w:ascii="Times New Roman" w:hAnsi="Times New Roman" w:cs="Times New Roman"/>
+        </w:rPr>
+        <w:tab/>
+      </w:r>
+      <w:r>
+        <w:rPr>
+          <w:rFonts w:ascii="Times New Roman" w:hAnsi="Times New Roman" w:cs="Times New Roman"/>
+        </w:rPr>
+        <w:tab/>
       </w:r>
       <w:proofErr w:type="gramStart"/>
       <w:r>
         <w:rPr>
           <w:rFonts w:ascii="Times New Roman" w:hAnsi="Times New Roman" w:cs="Times New Roman"/>
         </w:rPr>
-        <w:t>with</w:t>
+        <w:t>name</w:t>
       </w:r>
       <w:proofErr w:type="gramEnd"/>
       <w:r>
         <w:rPr>
           <w:rFonts w:ascii="Times New Roman" w:hAnsi="Times New Roman" w:cs="Times New Roman"/>
         </w:rPr>
-        <w:t xml:space="preserve"> greyed out </w:t>
-      </w:r>
-      <w:proofErr w:type="spellStart"/>
-      <w:r>
-        <w:rPr>
-          <w:rFonts w:ascii="Times New Roman" w:hAnsi="Times New Roman" w:cs="Times New Roman"/>
-        </w:rPr>
-        <w:t>catagories</w:t>
-      </w:r>
-      <w:proofErr w:type="spellEnd"/>
-      <w:r>
-        <w:rPr>
-          <w:rFonts w:ascii="Times New Roman" w:hAnsi="Times New Roman" w:cs="Times New Roman"/>
-        </w:rPr>
-        <w:t xml:space="preserve"> to "click if you want it") if they have not created any projects</w:t>
-      </w:r>
-    </w:p>
-    <w:p>
-      <w:pPr>
-        <w:rPr>
-          <w:rFonts w:ascii="Times New Roman" w:hAnsi="Times New Roman" w:cs="Times New Roman"/>
-        </w:rPr>
-      </w:pPr>
-    </w:p>
-    <w:p>
-      <w:pPr>
-        <w:rPr>
-          <w:rFonts w:ascii="Times New Roman" w:hAnsi="Times New Roman" w:cs="Times New Roman"/>
-        </w:rPr>
-      </w:pPr>
-      <w:r>
-        <w:rPr>
-          <w:rFonts w:ascii="Times New Roman" w:hAnsi="Times New Roman" w:cs="Times New Roman"/>
-        </w:rPr>
-        <w:tab/>
-      </w:r>
-    </w:p>
-    <w:p>
-      <w:pPr>
-        <w:rPr>
-          <w:rFonts w:ascii="Times New Roman" w:hAnsi="Times New Roman" w:cs="Times New Roman"/>
-        </w:rPr>
-      </w:pPr>
-      <w:r>
-        <w:rPr>
-          <w:rFonts w:ascii="Times New Roman" w:hAnsi="Times New Roman" w:cs="Times New Roman"/>
-        </w:rPr>
-        <w:tab/>
-        <w:t xml:space="preserve">Social Login: </w:t>
-      </w:r>
-    </w:p>
-    <w:p>
-      <w:pPr>
-        <w:rPr>
-          <w:rFonts w:ascii="Times New Roman" w:hAnsi="Times New Roman" w:cs="Times New Roman"/>
-        </w:rPr>
-      </w:pPr>
-      <w:r>
-        <w:rPr>
-          <w:rFonts w:ascii="Times New Roman" w:hAnsi="Times New Roman" w:cs="Times New Roman"/>
-        </w:rPr>
-        <w:tab/>
-        <w:t>From Login section of Welcome page</w:t>
+        <w:t xml:space="preserve"> (required)</w:t>
+      </w:r>
+    </w:p>
+    <w:p>
+      <w:pPr>
+        <w:rPr>
+          <w:rFonts w:ascii="Times New Roman" w:hAnsi="Times New Roman" w:cs="Times New Roman"/>
+        </w:rPr>
+      </w:pPr>
+      <w:r>
+        <w:rPr>
+          <w:rFonts w:ascii="Times New Roman" w:hAnsi="Times New Roman" w:cs="Times New Roman"/>
+        </w:rPr>
+        <w:tab/>
+      </w:r>
+      <w:r>
+        <w:rPr>
+          <w:rFonts w:ascii="Times New Roman" w:hAnsi="Times New Roman" w:cs="Times New Roman"/>
+        </w:rPr>
+        <w:tab/>
+      </w:r>
+      <w:proofErr w:type="gramStart"/>
+      <w:r>
+        <w:rPr>
+          <w:rFonts w:ascii="Times New Roman" w:hAnsi="Times New Roman" w:cs="Times New Roman"/>
+        </w:rPr>
+        <w:t>due</w:t>
+      </w:r>
+      <w:proofErr w:type="gramEnd"/>
+      <w:r>
+        <w:rPr>
+          <w:rFonts w:ascii="Times New Roman" w:hAnsi="Times New Roman" w:cs="Times New Roman"/>
+        </w:rPr>
+        <w:t xml:space="preserve"> date (slot machine type selection)(2/3 required)</w:t>
+      </w:r>
+    </w:p>
+    <w:p>
+      <w:pPr>
+        <w:rPr>
+          <w:rFonts w:ascii="Times New Roman" w:hAnsi="Times New Roman" w:cs="Times New Roman"/>
+        </w:rPr>
+      </w:pPr>
+      <w:r>
+        <w:rPr>
+          <w:rFonts w:ascii="Times New Roman" w:hAnsi="Times New Roman" w:cs="Times New Roman"/>
+        </w:rPr>
+        <w:tab/>
+      </w:r>
+      <w:r>
+        <w:rPr>
+          <w:rFonts w:ascii="Times New Roman" w:hAnsi="Times New Roman" w:cs="Times New Roman"/>
+        </w:rPr>
+        <w:tab/>
+      </w:r>
+      <w:proofErr w:type="gramStart"/>
+      <w:r>
+        <w:rPr>
+          <w:rFonts w:ascii="Times New Roman" w:hAnsi="Times New Roman" w:cs="Times New Roman"/>
+        </w:rPr>
+        <w:t>start</w:t>
+      </w:r>
+      <w:proofErr w:type="gramEnd"/>
+      <w:r>
+        <w:rPr>
+          <w:rFonts w:ascii="Times New Roman" w:hAnsi="Times New Roman" w:cs="Times New Roman"/>
+        </w:rPr>
+        <w:t xml:space="preserve"> date</w:t>
+      </w:r>
+    </w:p>
+    <w:p>
+      <w:pPr>
+        <w:rPr>
+          <w:rFonts w:ascii="Times New Roman" w:hAnsi="Times New Roman" w:cs="Times New Roman"/>
+        </w:rPr>
+      </w:pPr>
+      <w:r>
+        <w:rPr>
+          <w:rFonts w:ascii="Times New Roman" w:hAnsi="Times New Roman" w:cs="Times New Roman"/>
+        </w:rPr>
+        <w:tab/>
+      </w:r>
+      <w:r>
+        <w:rPr>
+          <w:rFonts w:ascii="Times New Roman" w:hAnsi="Times New Roman" w:cs="Times New Roman"/>
+        </w:rPr>
+        <w:tab/>
+      </w:r>
+      <w:proofErr w:type="gramStart"/>
+      <w:r>
+        <w:rPr>
+          <w:rFonts w:ascii="Times New Roman" w:hAnsi="Times New Roman" w:cs="Times New Roman"/>
+        </w:rPr>
+        <w:t>estimated</w:t>
+      </w:r>
+      <w:proofErr w:type="gramEnd"/>
+      <w:r>
+        <w:rPr>
+          <w:rFonts w:ascii="Times New Roman" w:hAnsi="Times New Roman" w:cs="Times New Roman"/>
+        </w:rPr>
+        <w:t xml:space="preserve"> duration</w:t>
+      </w:r>
+    </w:p>
+    <w:p>
+      <w:pPr>
+        <w:rPr>
+          <w:rFonts w:ascii="Times New Roman" w:hAnsi="Times New Roman" w:cs="Times New Roman"/>
+        </w:rPr>
+      </w:pPr>
+      <w:r>
+        <w:rPr>
+          <w:rFonts w:ascii="Times New Roman" w:hAnsi="Times New Roman" w:cs="Times New Roman"/>
+        </w:rPr>
+        <w:tab/>
+      </w:r>
+      <w:r>
+        <w:rPr>
+          <w:rFonts w:ascii="Times New Roman" w:hAnsi="Times New Roman" w:cs="Times New Roman"/>
+        </w:rPr>
+        <w:tab/>
+      </w:r>
+      <w:proofErr w:type="gramStart"/>
+      <w:r>
+        <w:rPr>
+          <w:rFonts w:ascii="Times New Roman" w:hAnsi="Times New Roman" w:cs="Times New Roman"/>
+        </w:rPr>
+        <w:t>effort</w:t>
+      </w:r>
+      <w:proofErr w:type="gramEnd"/>
+      <w:r>
+        <w:rPr>
+          <w:rFonts w:ascii="Times New Roman" w:hAnsi="Times New Roman" w:cs="Times New Roman"/>
+        </w:rPr>
+        <w:tab/>
+        <w:t>(required)</w:t>
+      </w:r>
+    </w:p>
+    <w:p>
+      <w:pPr>
+        <w:rPr>
+          <w:rFonts w:ascii="Times New Roman" w:hAnsi="Times New Roman" w:cs="Times New Roman"/>
+        </w:rPr>
+      </w:pPr>
+      <w:r>
+        <w:rPr>
+          <w:rFonts w:ascii="Times New Roman" w:hAnsi="Times New Roman" w:cs="Times New Roman"/>
+        </w:rPr>
+        <w:tab/>
+      </w:r>
+      <w:r>
+        <w:rPr>
+          <w:rFonts w:ascii="Times New Roman" w:hAnsi="Times New Roman" w:cs="Times New Roman"/>
+        </w:rPr>
+        <w:tab/>
+      </w:r>
+      <w:proofErr w:type="gramStart"/>
+      <w:r>
+        <w:rPr>
+          <w:rFonts w:ascii="Times New Roman" w:hAnsi="Times New Roman" w:cs="Times New Roman"/>
+        </w:rPr>
+        <w:t>priority</w:t>
+      </w:r>
+      <w:proofErr w:type="gramEnd"/>
+      <w:r>
+        <w:rPr>
+          <w:rFonts w:ascii="Times New Roman" w:hAnsi="Times New Roman" w:cs="Times New Roman"/>
+        </w:rPr>
+        <w:t xml:space="preserve"> (required)</w:t>
+      </w:r>
+    </w:p>
+    <w:p>
+      <w:pPr>
+        <w:rPr>
+          <w:rFonts w:ascii="Times New Roman" w:hAnsi="Times New Roman" w:cs="Times New Roman"/>
+        </w:rPr>
+      </w:pPr>
+      <w:r>
+        <w:rPr>
+          <w:rFonts w:ascii="Times New Roman" w:hAnsi="Times New Roman" w:cs="Times New Roman"/>
+        </w:rPr>
+        <w:tab/>
+      </w:r>
+      <w:r>
+        <w:rPr>
+          <w:rFonts w:ascii="Times New Roman" w:hAnsi="Times New Roman" w:cs="Times New Roman"/>
+        </w:rPr>
+        <w:tab/>
+        <w:t>Notes</w:t>
+      </w:r>
+    </w:p>
+    <w:p>
+      <w:pPr>
+        <w:rPr>
+          <w:rFonts w:ascii="Times New Roman" w:hAnsi="Times New Roman" w:cs="Times New Roman"/>
+        </w:rPr>
+      </w:pPr>
+      <w:r>
+        <w:rPr>
+          <w:rFonts w:ascii="Times New Roman" w:hAnsi="Times New Roman" w:cs="Times New Roman"/>
+        </w:rPr>
+        <w:tab/>
+      </w:r>
+      <w:r>
+        <w:rPr>
+          <w:rFonts w:ascii="Times New Roman" w:hAnsi="Times New Roman" w:cs="Times New Roman"/>
+        </w:rPr>
+        <w:tab/>
+      </w:r>
+      <w:proofErr w:type="gramStart"/>
+      <w:r>
+        <w:rPr>
+          <w:rFonts w:ascii="Times New Roman" w:hAnsi="Times New Roman" w:cs="Times New Roman"/>
+        </w:rPr>
+        <w:t>reminder</w:t>
+      </w:r>
+      <w:proofErr w:type="gramEnd"/>
+      <w:r>
+        <w:rPr>
+          <w:rFonts w:ascii="Times New Roman" w:hAnsi="Times New Roman" w:cs="Times New Roman"/>
+        </w:rPr>
+        <w:t xml:space="preserve"> setting</w:t>
+      </w:r>
+      <w:r>
+        <w:rPr>
+          <w:rFonts w:ascii="Times New Roman" w:hAnsi="Times New Roman" w:cs="Times New Roman"/>
+        </w:rPr>
+        <w:tab/>
+      </w:r>
+      <w:r>
+        <w:rPr>
+          <w:rFonts w:ascii="Times New Roman" w:hAnsi="Times New Roman" w:cs="Times New Roman"/>
+        </w:rPr>
+        <w:tab/>
+      </w:r>
+    </w:p>
+    <w:p>
+      <w:pPr>
+        <w:rPr>
+          <w:rFonts w:ascii="Times New Roman" w:hAnsi="Times New Roman" w:cs="Times New Roman"/>
+        </w:rPr>
+      </w:pPr>
+      <w:r>
+        <w:rPr>
+          <w:rFonts w:ascii="Times New Roman" w:hAnsi="Times New Roman" w:cs="Times New Roman"/>
+        </w:rPr>
+        <w:tab/>
+      </w:r>
+      <w:r>
+        <w:rPr>
+          <w:rFonts w:ascii="Times New Roman" w:hAnsi="Times New Roman" w:cs="Times New Roman"/>
+        </w:rPr>
+        <w:tab/>
+      </w:r>
+    </w:p>
+    <w:p>
+      <w:pPr>
+        <w:rPr>
+          <w:rFonts w:ascii="Times New Roman" w:hAnsi="Times New Roman" w:cs="Times New Roman"/>
+        </w:rPr>
+      </w:pPr>
+      <w:r>
+        <w:rPr>
+          <w:rFonts w:ascii="Times New Roman" w:hAnsi="Times New Roman" w:cs="Times New Roman"/>
+        </w:rPr>
+        <w:tab/>
+        <w:t>User enters required information and submits</w:t>
+      </w:r>
+    </w:p>
+    <w:p>
+      <w:pPr>
+        <w:rPr>
+          <w:rFonts w:ascii="Times New Roman" w:hAnsi="Times New Roman" w:cs="Times New Roman"/>
+        </w:rPr>
+      </w:pPr>
+      <w:r>
+        <w:rPr>
+          <w:rFonts w:ascii="Times New Roman" w:hAnsi="Times New Roman" w:cs="Times New Roman"/>
+        </w:rPr>
+        <w:tab/>
+        <w:t>Result: project created</w:t>
+      </w:r>
+    </w:p>
+    <w:p>
+      <w:pPr>
+        <w:rPr>
+          <w:rFonts w:ascii="Times New Roman" w:hAnsi="Times New Roman" w:cs="Times New Roman"/>
+        </w:rPr>
+      </w:pPr>
+    </w:p>
+    <w:p>
+      <w:pPr>
+        <w:rPr>
+          <w:rFonts w:ascii="Times New Roman" w:hAnsi="Times New Roman" w:cs="Times New Roman"/>
+        </w:rPr>
+      </w:pPr>
+      <w:r>
+        <w:rPr>
+          <w:rFonts w:ascii="Times New Roman" w:hAnsi="Times New Roman" w:cs="Times New Roman"/>
+        </w:rPr>
+        <w:t>Edit your project</w:t>
+      </w:r>
+    </w:p>
+    <w:p>
+      <w:pPr>
+        <w:rPr>
+          <w:rFonts w:ascii="Times New Roman" w:hAnsi="Times New Roman" w:cs="Times New Roman"/>
+        </w:rPr>
+      </w:pPr>
+      <w:r>
+        <w:rPr>
+          <w:rFonts w:ascii="Times New Roman" w:hAnsi="Times New Roman" w:cs="Times New Roman"/>
+        </w:rPr>
+        <w:tab/>
+        <w:t xml:space="preserve">Tree View page </w:t>
+      </w:r>
+    </w:p>
+    <w:p>
+      <w:pPr>
+        <w:rPr>
+          <w:rFonts w:ascii="Times New Roman" w:hAnsi="Times New Roman" w:cs="Times New Roman"/>
+        </w:rPr>
+      </w:pPr>
+      <w:r>
+        <w:rPr>
+          <w:rFonts w:ascii="Times New Roman" w:hAnsi="Times New Roman" w:cs="Times New Roman"/>
+        </w:rPr>
+        <w:tab/>
+        <w:t xml:space="preserve">User navigates to the project he wants to continue working on </w:t>
+      </w:r>
+    </w:p>
+    <w:p>
+      <w:pPr>
+        <w:rPr>
+          <w:rFonts w:ascii="Times New Roman" w:hAnsi="Times New Roman" w:cs="Times New Roman"/>
+        </w:rPr>
+      </w:pPr>
+      <w:r>
+        <w:rPr>
+          <w:rFonts w:ascii="Times New Roman" w:hAnsi="Times New Roman" w:cs="Times New Roman"/>
+        </w:rPr>
+        <w:tab/>
+        <w:t xml:space="preserve">Users hovers over the target project / task </w:t>
+      </w:r>
+    </w:p>
+    <w:p>
+      <w:pPr>
+        <w:rPr>
+          <w:rFonts w:ascii="Times New Roman" w:hAnsi="Times New Roman" w:cs="Times New Roman"/>
+        </w:rPr>
+      </w:pPr>
+      <w:r>
+        <w:rPr>
+          <w:rFonts w:ascii="Times New Roman" w:hAnsi="Times New Roman" w:cs="Times New Roman"/>
+        </w:rPr>
+        <w:tab/>
+        <w:t>Result: sub menu action icon/metaphor appears</w:t>
+      </w:r>
+    </w:p>
+    <w:p>
+      <w:pPr>
+        <w:rPr>
+          <w:rFonts w:ascii="Times New Roman" w:hAnsi="Times New Roman" w:cs="Times New Roman"/>
+        </w:rPr>
+      </w:pPr>
+      <w:r>
+        <w:rPr>
+          <w:rFonts w:ascii="Times New Roman" w:hAnsi="Times New Roman" w:cs="Times New Roman"/>
+        </w:rPr>
+        <w:tab/>
+      </w:r>
+      <w:proofErr w:type="gramStart"/>
+      <w:r>
+        <w:rPr>
+          <w:rFonts w:ascii="Times New Roman" w:hAnsi="Times New Roman" w:cs="Times New Roman"/>
+        </w:rPr>
+        <w:t>user</w:t>
+      </w:r>
+      <w:proofErr w:type="gramEnd"/>
+      <w:r>
+        <w:rPr>
+          <w:rFonts w:ascii="Times New Roman" w:hAnsi="Times New Roman" w:cs="Times New Roman"/>
+        </w:rPr>
+        <w:t xml:space="preserve"> select "E" for edit</w:t>
       </w:r>
     </w:p>
     <w:p>
@@ -1816,1010 +2577,272 @@
         </w:rPr>
         <w:lastRenderedPageBreak/>
         <w:tab/>
+        <w:t>Result: project/task property panel appears</w:t>
+      </w:r>
+    </w:p>
+    <w:p>
+      <w:pPr>
+        <w:rPr>
+          <w:rFonts w:ascii="Times New Roman" w:hAnsi="Times New Roman" w:cs="Times New Roman"/>
+        </w:rPr>
+      </w:pPr>
+      <w:r>
+        <w:rPr>
+          <w:rFonts w:ascii="Times New Roman" w:hAnsi="Times New Roman" w:cs="Times New Roman"/>
+        </w:rPr>
+        <w:tab/>
+        <w:t>User enters desired changes.</w:t>
+      </w:r>
+    </w:p>
+    <w:p>
+      <w:pPr>
+        <w:rPr>
+          <w:rFonts w:ascii="Times New Roman" w:hAnsi="Times New Roman" w:cs="Times New Roman"/>
+        </w:rPr>
+      </w:pPr>
+      <w:r>
+        <w:rPr>
+          <w:rFonts w:ascii="Times New Roman" w:hAnsi="Times New Roman" w:cs="Times New Roman"/>
+        </w:rPr>
+        <w:tab/>
+        <w:t>User clicks save button.</w:t>
+      </w:r>
+    </w:p>
+    <w:p>
+      <w:pPr>
+        <w:rPr>
+          <w:rFonts w:ascii="Times New Roman" w:hAnsi="Times New Roman" w:cs="Times New Roman"/>
+        </w:rPr>
+      </w:pPr>
+      <w:r>
+        <w:rPr>
+          <w:rFonts w:ascii="Times New Roman" w:hAnsi="Times New Roman" w:cs="Times New Roman"/>
+        </w:rPr>
+        <w:tab/>
+        <w:t>Result: project/task is updated</w:t>
+      </w:r>
+    </w:p>
+    <w:p>
+      <w:pPr>
+        <w:rPr>
+          <w:rFonts w:ascii="Times New Roman" w:hAnsi="Times New Roman" w:cs="Times New Roman"/>
+        </w:rPr>
+      </w:pPr>
+    </w:p>
+    <w:p>
+      <w:pPr>
+        <w:rPr>
+          <w:rFonts w:ascii="Times New Roman" w:hAnsi="Times New Roman" w:cs="Times New Roman"/>
+        </w:rPr>
+      </w:pPr>
+      <w:r>
+        <w:rPr>
+          <w:rFonts w:ascii="Times New Roman" w:hAnsi="Times New Roman" w:cs="Times New Roman"/>
+        </w:rPr>
+        <w:t>Delete/Remove an existing project</w:t>
+      </w:r>
+    </w:p>
+    <w:p>
+      <w:pPr>
+        <w:rPr>
+          <w:rFonts w:ascii="Times New Roman" w:hAnsi="Times New Roman" w:cs="Times New Roman"/>
+        </w:rPr>
+      </w:pPr>
+      <w:r>
+        <w:rPr>
+          <w:rFonts w:ascii="Times New Roman" w:hAnsi="Times New Roman" w:cs="Times New Roman"/>
+        </w:rPr>
+        <w:tab/>
+        <w:t xml:space="preserve">Tree View page </w:t>
+      </w:r>
+    </w:p>
+    <w:p>
+      <w:pPr>
+        <w:rPr>
+          <w:rFonts w:ascii="Times New Roman" w:hAnsi="Times New Roman" w:cs="Times New Roman"/>
+        </w:rPr>
+      </w:pPr>
+      <w:r>
+        <w:rPr>
+          <w:rFonts w:ascii="Times New Roman" w:hAnsi="Times New Roman" w:cs="Times New Roman"/>
+        </w:rPr>
+        <w:tab/>
+        <w:t>User navigates to the project he wants to delete</w:t>
+      </w:r>
+    </w:p>
+    <w:p>
+      <w:pPr>
+        <w:rPr>
+          <w:rFonts w:ascii="Times New Roman" w:hAnsi="Times New Roman" w:cs="Times New Roman"/>
+        </w:rPr>
+      </w:pPr>
+      <w:r>
+        <w:rPr>
+          <w:rFonts w:ascii="Times New Roman" w:hAnsi="Times New Roman" w:cs="Times New Roman"/>
+        </w:rPr>
+        <w:tab/>
+        <w:t xml:space="preserve">User hovers over the target project / task </w:t>
+      </w:r>
+    </w:p>
+    <w:p>
+      <w:pPr>
+        <w:rPr>
+          <w:rFonts w:ascii="Times New Roman" w:hAnsi="Times New Roman" w:cs="Times New Roman"/>
+        </w:rPr>
+      </w:pPr>
+      <w:r>
+        <w:rPr>
+          <w:rFonts w:ascii="Times New Roman" w:hAnsi="Times New Roman" w:cs="Times New Roman"/>
+        </w:rPr>
+        <w:tab/>
+        <w:t>Result: sub menu action icon/metaphor appears</w:t>
+      </w:r>
+    </w:p>
+    <w:p>
+      <w:pPr>
+        <w:rPr>
+          <w:rFonts w:ascii="Times New Roman" w:hAnsi="Times New Roman" w:cs="Times New Roman"/>
+        </w:rPr>
+      </w:pPr>
+      <w:r>
+        <w:rPr>
+          <w:rFonts w:ascii="Times New Roman" w:hAnsi="Times New Roman" w:cs="Times New Roman"/>
+        </w:rPr>
+        <w:tab/>
       </w:r>
       <w:proofErr w:type="gramStart"/>
       <w:r>
         <w:rPr>
           <w:rFonts w:ascii="Times New Roman" w:hAnsi="Times New Roman" w:cs="Times New Roman"/>
         </w:rPr>
-        <w:t>click</w:t>
+        <w:t>user</w:t>
       </w:r>
       <w:proofErr w:type="gramEnd"/>
       <w:r>
         <w:rPr>
           <w:rFonts w:ascii="Times New Roman" w:hAnsi="Times New Roman" w:cs="Times New Roman"/>
         </w:rPr>
-        <w:t xml:space="preserve"> on Social Login button </w:t>
-      </w:r>
-    </w:p>
-    <w:p>
-      <w:pPr>
-        <w:rPr>
-          <w:rFonts w:ascii="Times New Roman" w:hAnsi="Times New Roman" w:cs="Times New Roman"/>
-        </w:rPr>
-      </w:pPr>
-      <w:r>
-        <w:rPr>
-          <w:rFonts w:ascii="Times New Roman" w:hAnsi="Times New Roman" w:cs="Times New Roman"/>
-        </w:rPr>
-        <w:tab/>
-        <w:t>User is authenticated through the social site</w:t>
-      </w:r>
-    </w:p>
-    <w:p>
-      <w:pPr>
-        <w:rPr>
-          <w:rFonts w:ascii="Times New Roman" w:hAnsi="Times New Roman" w:cs="Times New Roman"/>
-        </w:rPr>
-      </w:pPr>
-      <w:r>
-        <w:rPr>
-          <w:rFonts w:ascii="Times New Roman" w:hAnsi="Times New Roman" w:cs="Times New Roman"/>
-        </w:rPr>
-        <w:tab/>
-        <w:t>User is returned to the registration page</w:t>
-      </w:r>
-    </w:p>
-    <w:p>
-      <w:pPr>
-        <w:rPr>
-          <w:rFonts w:ascii="Times New Roman" w:hAnsi="Times New Roman" w:cs="Times New Roman"/>
-        </w:rPr>
-      </w:pPr>
-    </w:p>
-    <w:p>
-      <w:pPr>
-        <w:rPr>
-          <w:rFonts w:ascii="Times New Roman" w:hAnsi="Times New Roman" w:cs="Times New Roman"/>
-        </w:rPr>
-      </w:pPr>
-    </w:p>
-    <w:p>
-      <w:pPr>
-        <w:rPr>
-          <w:rFonts w:ascii="Times New Roman" w:hAnsi="Times New Roman" w:cs="Times New Roman"/>
-        </w:rPr>
-      </w:pPr>
-      <w:r>
-        <w:rPr>
-          <w:rFonts w:ascii="Times New Roman" w:hAnsi="Times New Roman" w:cs="Times New Roman"/>
-        </w:rPr>
-        <w:tab/>
-        <w:t>User clicks Start Planit!</w:t>
-      </w:r>
-    </w:p>
-    <w:p>
-      <w:pPr>
-        <w:rPr>
-          <w:rFonts w:ascii="Times New Roman" w:hAnsi="Times New Roman" w:cs="Times New Roman"/>
-        </w:rPr>
-      </w:pPr>
-      <w:r>
-        <w:rPr>
-          <w:rFonts w:ascii="Times New Roman" w:hAnsi="Times New Roman" w:cs="Times New Roman"/>
-        </w:rPr>
-        <w:tab/>
-        <w:t>User is taken to Tree View page</w:t>
-      </w:r>
-    </w:p>
-    <w:p>
-      <w:pPr>
-        <w:rPr>
-          <w:rFonts w:ascii="Times New Roman" w:hAnsi="Times New Roman" w:cs="Times New Roman"/>
-        </w:rPr>
-      </w:pPr>
-      <w:r>
-        <w:rPr>
-          <w:rFonts w:ascii="Times New Roman" w:hAnsi="Times New Roman" w:cs="Times New Roman"/>
-        </w:rPr>
-        <w:tab/>
-      </w:r>
+        <w:t xml:space="preserve"> select "D" for delete</w:t>
+      </w:r>
+    </w:p>
+    <w:p>
+      <w:pPr>
+        <w:rPr>
+          <w:rFonts w:ascii="Times New Roman" w:hAnsi="Times New Roman" w:cs="Times New Roman"/>
+        </w:rPr>
+      </w:pPr>
+      <w:r>
+        <w:rPr>
+          <w:rFonts w:ascii="Times New Roman" w:hAnsi="Times New Roman" w:cs="Times New Roman"/>
+        </w:rPr>
+        <w:tab/>
+        <w:t>Result: confirmation dialog appears</w:t>
+      </w:r>
+    </w:p>
+    <w:p>
+      <w:pPr>
+        <w:rPr>
+          <w:rFonts w:ascii="Times New Roman" w:hAnsi="Times New Roman" w:cs="Times New Roman"/>
+        </w:rPr>
+      </w:pPr>
+      <w:r>
+        <w:rPr>
+          <w:rFonts w:ascii="Times New Roman" w:hAnsi="Times New Roman" w:cs="Times New Roman"/>
+        </w:rPr>
+        <w:tab/>
+        <w:t>User clicks confirm button</w:t>
+      </w:r>
+    </w:p>
+    <w:p>
+      <w:pPr>
+        <w:rPr>
+          <w:rFonts w:ascii="Times New Roman" w:hAnsi="Times New Roman" w:cs="Times New Roman"/>
+        </w:rPr>
+      </w:pPr>
+      <w:r>
+        <w:rPr>
+          <w:rFonts w:ascii="Times New Roman" w:hAnsi="Times New Roman" w:cs="Times New Roman"/>
+        </w:rPr>
+        <w:tab/>
+        <w:t>Result: project/task is deleted</w:t>
+      </w:r>
+    </w:p>
+    <w:p>
+      <w:pPr>
+        <w:rPr>
+          <w:rFonts w:ascii="Times New Roman" w:hAnsi="Times New Roman" w:cs="Times New Roman"/>
+        </w:rPr>
+      </w:pPr>
+    </w:p>
+    <w:p>
+      <w:pPr>
+        <w:rPr>
+          <w:rFonts w:ascii="Times New Roman" w:hAnsi="Times New Roman" w:cs="Times New Roman"/>
+        </w:rPr>
+      </w:pPr>
+      <w:r>
+        <w:rPr>
+          <w:rFonts w:ascii="Times New Roman" w:hAnsi="Times New Roman" w:cs="Times New Roman"/>
+        </w:rPr>
+        <w:t>Navigate to project</w:t>
+      </w:r>
+    </w:p>
+    <w:p>
+      <w:pPr>
+        <w:rPr>
+          <w:rFonts w:ascii="Times New Roman" w:hAnsi="Times New Roman" w:cs="Times New Roman"/>
+        </w:rPr>
+      </w:pPr>
+      <w:r>
+        <w:rPr>
+          <w:rFonts w:ascii="Times New Roman" w:hAnsi="Times New Roman" w:cs="Times New Roman"/>
+        </w:rPr>
+        <w:tab/>
+        <w:t>User clicks up/down/left/right button</w:t>
+      </w:r>
+    </w:p>
+    <w:p>
+      <w:pPr>
+        <w:rPr>
+          <w:rFonts w:ascii="Times New Roman" w:hAnsi="Times New Roman" w:cs="Times New Roman"/>
+        </w:rPr>
+      </w:pPr>
+      <w:r>
+        <w:rPr>
+          <w:rFonts w:ascii="Times New Roman" w:hAnsi="Times New Roman" w:cs="Times New Roman"/>
+        </w:rPr>
+        <w:tab/>
+        <w:t xml:space="preserve">Result: view moves to new location </w:t>
+      </w:r>
+    </w:p>
+    <w:p>
+      <w:pPr>
+        <w:rPr>
+          <w:rFonts w:ascii="Times New Roman" w:hAnsi="Times New Roman" w:cs="Times New Roman"/>
+        </w:rPr>
+      </w:pPr>
+    </w:p>
+    <w:p>
+      <w:pPr>
+        <w:rPr>
+          <w:rFonts w:ascii="Times New Roman" w:hAnsi="Times New Roman" w:cs="Times New Roman"/>
+        </w:rPr>
+      </w:pPr>
+    </w:p>
+    <w:p>
+      <w:pPr>
+        <w:rPr>
+          <w:rFonts w:ascii="Times New Roman" w:hAnsi="Times New Roman" w:cs="Times New Roman"/>
+        </w:rPr>
+      </w:pPr>
       <w:proofErr w:type="gramStart"/>
       <w:r>
         <w:rPr>
           <w:rFonts w:ascii="Times New Roman" w:hAnsi="Times New Roman" w:cs="Times New Roman"/>
         </w:rPr>
-        <w:t>or</w:t>
+        <w:t>complete</w:t>
       </w:r>
       <w:proofErr w:type="gramEnd"/>
-    </w:p>
-    <w:p>
-      <w:pPr>
-        <w:rPr>
-          <w:rFonts w:ascii="Times New Roman" w:hAnsi="Times New Roman" w:cs="Times New Roman"/>
-        </w:rPr>
-      </w:pPr>
-      <w:r>
-        <w:rPr>
-          <w:rFonts w:ascii="Times New Roman" w:hAnsi="Times New Roman" w:cs="Times New Roman"/>
-        </w:rPr>
-        <w:tab/>
-        <w:t xml:space="preserve">User is taken to the "first time use functionality" of Tree View page </w:t>
-      </w:r>
-    </w:p>
-    <w:p>
-      <w:pPr>
-        <w:rPr>
-          <w:rFonts w:ascii="Times New Roman" w:hAnsi="Times New Roman" w:cs="Times New Roman"/>
-        </w:rPr>
-      </w:pPr>
-      <w:r>
-        <w:rPr>
-          <w:rFonts w:ascii="Times New Roman" w:hAnsi="Times New Roman" w:cs="Times New Roman"/>
-        </w:rPr>
-        <w:tab/>
-      </w:r>
-      <w:r>
-        <w:rPr>
-          <w:rFonts w:ascii="Times New Roman" w:hAnsi="Times New Roman" w:cs="Times New Roman"/>
-        </w:rPr>
-        <w:tab/>
-        <w:t>(</w:t>
-      </w:r>
-      <w:proofErr w:type="gramStart"/>
-      <w:r>
-        <w:rPr>
-          <w:rFonts w:ascii="Times New Roman" w:hAnsi="Times New Roman" w:cs="Times New Roman"/>
-        </w:rPr>
-        <w:t>with</w:t>
-      </w:r>
-      <w:proofErr w:type="gramEnd"/>
-      <w:r>
-        <w:rPr>
-          <w:rFonts w:ascii="Times New Roman" w:hAnsi="Times New Roman" w:cs="Times New Roman"/>
-        </w:rPr>
-        <w:t xml:space="preserve"> greyed out </w:t>
-      </w:r>
-      <w:proofErr w:type="spellStart"/>
-      <w:r>
-        <w:rPr>
-          <w:rFonts w:ascii="Times New Roman" w:hAnsi="Times New Roman" w:cs="Times New Roman"/>
-        </w:rPr>
-        <w:t>catagories</w:t>
-      </w:r>
-      <w:proofErr w:type="spellEnd"/>
-      <w:r>
-        <w:rPr>
-          <w:rFonts w:ascii="Times New Roman" w:hAnsi="Times New Roman" w:cs="Times New Roman"/>
-        </w:rPr>
-        <w:t xml:space="preserve"> to "click if you want it") if they have not created any projects</w:t>
-      </w:r>
-    </w:p>
-    <w:p>
-      <w:pPr>
-        <w:rPr>
-          <w:rFonts w:ascii="Times New Roman" w:hAnsi="Times New Roman" w:cs="Times New Roman"/>
-        </w:rPr>
-      </w:pPr>
-      <w:r>
-        <w:rPr>
-          <w:rFonts w:ascii="Times New Roman" w:hAnsi="Times New Roman" w:cs="Times New Roman"/>
-        </w:rPr>
-        <w:tab/>
-      </w:r>
-    </w:p>
-    <w:p>
-      <w:pPr>
-        <w:rPr>
-          <w:rFonts w:ascii="Times New Roman" w:hAnsi="Times New Roman" w:cs="Times New Roman"/>
-        </w:rPr>
-      </w:pPr>
-      <w:r>
-        <w:rPr>
-          <w:rFonts w:ascii="Times New Roman" w:hAnsi="Times New Roman" w:cs="Times New Roman"/>
-        </w:rPr>
-        <w:t>Navigate to project - using compass points or ninja rock</w:t>
-      </w:r>
-    </w:p>
-    <w:p>
-      <w:pPr>
-        <w:rPr>
-          <w:rFonts w:ascii="Times New Roman" w:hAnsi="Times New Roman" w:cs="Times New Roman"/>
-        </w:rPr>
-      </w:pPr>
-      <w:r>
-        <w:rPr>
-          <w:rFonts w:ascii="Times New Roman" w:hAnsi="Times New Roman" w:cs="Times New Roman"/>
-        </w:rPr>
-        <w:t xml:space="preserve">Navigate to project - clicking on project circle   </w:t>
-      </w:r>
-    </w:p>
-    <w:p>
-      <w:pPr>
-        <w:rPr>
-          <w:rFonts w:ascii="Times New Roman" w:hAnsi="Times New Roman" w:cs="Times New Roman"/>
-        </w:rPr>
-      </w:pPr>
-    </w:p>
-    <w:p>
-      <w:pPr>
-        <w:rPr>
-          <w:rFonts w:ascii="Times New Roman" w:hAnsi="Times New Roman" w:cs="Times New Roman"/>
-        </w:rPr>
-      </w:pPr>
-      <w:r>
-        <w:rPr>
-          <w:rFonts w:ascii="Times New Roman" w:hAnsi="Times New Roman" w:cs="Times New Roman"/>
-        </w:rPr>
-        <w:t xml:space="preserve">Create a project </w:t>
-      </w:r>
-    </w:p>
-    <w:p>
-      <w:pPr>
-        <w:rPr>
-          <w:rFonts w:ascii="Times New Roman" w:hAnsi="Times New Roman" w:cs="Times New Roman"/>
-        </w:rPr>
-      </w:pPr>
-      <w:r>
-        <w:rPr>
-          <w:rFonts w:ascii="Times New Roman" w:hAnsi="Times New Roman" w:cs="Times New Roman"/>
-        </w:rPr>
-        <w:tab/>
-        <w:t xml:space="preserve"> Tree View page </w:t>
-      </w:r>
-    </w:p>
-    <w:p>
-      <w:pPr>
-        <w:rPr>
-          <w:rFonts w:ascii="Times New Roman" w:hAnsi="Times New Roman" w:cs="Times New Roman"/>
-        </w:rPr>
-      </w:pPr>
-      <w:r>
-        <w:rPr>
-          <w:rFonts w:ascii="Times New Roman" w:hAnsi="Times New Roman" w:cs="Times New Roman"/>
-        </w:rPr>
-        <w:tab/>
-        <w:t xml:space="preserve">Navigate to the root or project that you want to create a project from </w:t>
-      </w:r>
-    </w:p>
-    <w:p>
-      <w:pPr>
-        <w:rPr>
-          <w:rFonts w:ascii="Times New Roman" w:hAnsi="Times New Roman" w:cs="Times New Roman"/>
-        </w:rPr>
-      </w:pPr>
-      <w:r>
-        <w:rPr>
-          <w:rFonts w:ascii="Times New Roman" w:hAnsi="Times New Roman" w:cs="Times New Roman"/>
-        </w:rPr>
-        <w:tab/>
-        <w:t xml:space="preserve">Users hovers over the target project / task </w:t>
-      </w:r>
-    </w:p>
-    <w:p>
-      <w:pPr>
-        <w:rPr>
-          <w:rFonts w:ascii="Times New Roman" w:hAnsi="Times New Roman" w:cs="Times New Roman"/>
-        </w:rPr>
-      </w:pPr>
-      <w:r>
-        <w:rPr>
-          <w:rFonts w:ascii="Times New Roman" w:hAnsi="Times New Roman" w:cs="Times New Roman"/>
-        </w:rPr>
-        <w:tab/>
-        <w:t>Result: sub menu action icon/metaphor appears</w:t>
-      </w:r>
-    </w:p>
-    <w:p>
-      <w:pPr>
-        <w:rPr>
-          <w:rFonts w:ascii="Times New Roman" w:hAnsi="Times New Roman" w:cs="Times New Roman"/>
-        </w:rPr>
-      </w:pPr>
-      <w:r>
-        <w:rPr>
-          <w:rFonts w:ascii="Times New Roman" w:hAnsi="Times New Roman" w:cs="Times New Roman"/>
-        </w:rPr>
-        <w:tab/>
-        <w:t>User clicks "+" to Create Project</w:t>
-      </w:r>
-    </w:p>
-    <w:p>
-      <w:pPr>
-        <w:rPr>
-          <w:rFonts w:ascii="Times New Roman" w:hAnsi="Times New Roman" w:cs="Times New Roman"/>
-        </w:rPr>
-      </w:pPr>
-      <w:r>
-        <w:rPr>
-          <w:rFonts w:ascii="Times New Roman" w:hAnsi="Times New Roman" w:cs="Times New Roman"/>
-        </w:rPr>
-        <w:tab/>
-        <w:t xml:space="preserve">Result: window pops up to: </w:t>
-      </w:r>
-    </w:p>
-    <w:p>
-      <w:pPr>
-        <w:rPr>
-          <w:rFonts w:ascii="Times New Roman" w:hAnsi="Times New Roman" w:cs="Times New Roman"/>
-        </w:rPr>
-      </w:pPr>
-      <w:r>
-        <w:rPr>
-          <w:rFonts w:ascii="Times New Roman" w:hAnsi="Times New Roman" w:cs="Times New Roman"/>
-        </w:rPr>
-        <w:tab/>
-      </w:r>
-      <w:r>
-        <w:rPr>
-          <w:rFonts w:ascii="Times New Roman" w:hAnsi="Times New Roman" w:cs="Times New Roman"/>
-        </w:rPr>
-        <w:tab/>
-      </w:r>
-      <w:proofErr w:type="gramStart"/>
-      <w:r>
-        <w:rPr>
-          <w:rFonts w:ascii="Times New Roman" w:hAnsi="Times New Roman" w:cs="Times New Roman"/>
-        </w:rPr>
-        <w:t>name</w:t>
-      </w:r>
-      <w:proofErr w:type="gramEnd"/>
-      <w:r>
-        <w:rPr>
-          <w:rFonts w:ascii="Times New Roman" w:hAnsi="Times New Roman" w:cs="Times New Roman"/>
-        </w:rPr>
-        <w:t xml:space="preserve"> (required)</w:t>
-      </w:r>
-    </w:p>
-    <w:p>
-      <w:pPr>
-        <w:rPr>
-          <w:rFonts w:ascii="Times New Roman" w:hAnsi="Times New Roman" w:cs="Times New Roman"/>
-        </w:rPr>
-      </w:pPr>
-      <w:r>
-        <w:rPr>
-          <w:rFonts w:ascii="Times New Roman" w:hAnsi="Times New Roman" w:cs="Times New Roman"/>
-        </w:rPr>
-        <w:tab/>
-      </w:r>
-      <w:r>
-        <w:rPr>
-          <w:rFonts w:ascii="Times New Roman" w:hAnsi="Times New Roman" w:cs="Times New Roman"/>
-        </w:rPr>
-        <w:tab/>
-      </w:r>
-      <w:proofErr w:type="gramStart"/>
-      <w:r>
-        <w:rPr>
-          <w:rFonts w:ascii="Times New Roman" w:hAnsi="Times New Roman" w:cs="Times New Roman"/>
-        </w:rPr>
-        <w:t>due</w:t>
-      </w:r>
-      <w:proofErr w:type="gramEnd"/>
-      <w:r>
-        <w:rPr>
-          <w:rFonts w:ascii="Times New Roman" w:hAnsi="Times New Roman" w:cs="Times New Roman"/>
-        </w:rPr>
-        <w:t xml:space="preserve"> date (slot machine type selection)(2/3 required)</w:t>
-      </w:r>
-    </w:p>
-    <w:p>
-      <w:pPr>
-        <w:rPr>
-          <w:rFonts w:ascii="Times New Roman" w:hAnsi="Times New Roman" w:cs="Times New Roman"/>
-        </w:rPr>
-      </w:pPr>
-      <w:r>
-        <w:rPr>
-          <w:rFonts w:ascii="Times New Roman" w:hAnsi="Times New Roman" w:cs="Times New Roman"/>
-        </w:rPr>
-        <w:tab/>
-      </w:r>
-      <w:r>
-        <w:rPr>
-          <w:rFonts w:ascii="Times New Roman" w:hAnsi="Times New Roman" w:cs="Times New Roman"/>
-        </w:rPr>
-        <w:tab/>
-      </w:r>
-      <w:proofErr w:type="gramStart"/>
-      <w:r>
-        <w:rPr>
-          <w:rFonts w:ascii="Times New Roman" w:hAnsi="Times New Roman" w:cs="Times New Roman"/>
-        </w:rPr>
-        <w:t>start</w:t>
-      </w:r>
-      <w:proofErr w:type="gramEnd"/>
-      <w:r>
-        <w:rPr>
-          <w:rFonts w:ascii="Times New Roman" w:hAnsi="Times New Roman" w:cs="Times New Roman"/>
-        </w:rPr>
-        <w:t xml:space="preserve"> date</w:t>
-      </w:r>
-    </w:p>
-    <w:p>
-      <w:pPr>
-        <w:rPr>
-          <w:rFonts w:ascii="Times New Roman" w:hAnsi="Times New Roman" w:cs="Times New Roman"/>
-        </w:rPr>
-      </w:pPr>
-      <w:r>
-        <w:rPr>
-          <w:rFonts w:ascii="Times New Roman" w:hAnsi="Times New Roman" w:cs="Times New Roman"/>
-        </w:rPr>
-        <w:tab/>
-      </w:r>
-      <w:r>
-        <w:rPr>
-          <w:rFonts w:ascii="Times New Roman" w:hAnsi="Times New Roman" w:cs="Times New Roman"/>
-        </w:rPr>
-        <w:tab/>
-      </w:r>
-      <w:proofErr w:type="gramStart"/>
-      <w:r>
-        <w:rPr>
-          <w:rFonts w:ascii="Times New Roman" w:hAnsi="Times New Roman" w:cs="Times New Roman"/>
-        </w:rPr>
-        <w:t>estimated</w:t>
-      </w:r>
-      <w:proofErr w:type="gramEnd"/>
-      <w:r>
-        <w:rPr>
-          <w:rFonts w:ascii="Times New Roman" w:hAnsi="Times New Roman" w:cs="Times New Roman"/>
-        </w:rPr>
-        <w:t xml:space="preserve"> duration</w:t>
-      </w:r>
-    </w:p>
-    <w:p>
-      <w:pPr>
-        <w:rPr>
-          <w:rFonts w:ascii="Times New Roman" w:hAnsi="Times New Roman" w:cs="Times New Roman"/>
-        </w:rPr>
-      </w:pPr>
-      <w:r>
-        <w:rPr>
-          <w:rFonts w:ascii="Times New Roman" w:hAnsi="Times New Roman" w:cs="Times New Roman"/>
-        </w:rPr>
-        <w:tab/>
-      </w:r>
-      <w:r>
-        <w:rPr>
-          <w:rFonts w:ascii="Times New Roman" w:hAnsi="Times New Roman" w:cs="Times New Roman"/>
-        </w:rPr>
-        <w:tab/>
-      </w:r>
-      <w:proofErr w:type="gramStart"/>
-      <w:r>
-        <w:rPr>
-          <w:rFonts w:ascii="Times New Roman" w:hAnsi="Times New Roman" w:cs="Times New Roman"/>
-        </w:rPr>
-        <w:t>effort</w:t>
-      </w:r>
-      <w:proofErr w:type="gramEnd"/>
-      <w:r>
-        <w:rPr>
-          <w:rFonts w:ascii="Times New Roman" w:hAnsi="Times New Roman" w:cs="Times New Roman"/>
-        </w:rPr>
-        <w:tab/>
-        <w:t>(required)</w:t>
-      </w:r>
-    </w:p>
-    <w:p>
-      <w:pPr>
-        <w:rPr>
-          <w:rFonts w:ascii="Times New Roman" w:hAnsi="Times New Roman" w:cs="Times New Roman"/>
-        </w:rPr>
-      </w:pPr>
-      <w:r>
-        <w:rPr>
-          <w:rFonts w:ascii="Times New Roman" w:hAnsi="Times New Roman" w:cs="Times New Roman"/>
-        </w:rPr>
-        <w:tab/>
-      </w:r>
-      <w:r>
-        <w:rPr>
-          <w:rFonts w:ascii="Times New Roman" w:hAnsi="Times New Roman" w:cs="Times New Roman"/>
-        </w:rPr>
-        <w:tab/>
-      </w:r>
-      <w:proofErr w:type="gramStart"/>
-      <w:r>
-        <w:rPr>
-          <w:rFonts w:ascii="Times New Roman" w:hAnsi="Times New Roman" w:cs="Times New Roman"/>
-        </w:rPr>
-        <w:t>priority</w:t>
-      </w:r>
-      <w:proofErr w:type="gramEnd"/>
-      <w:r>
-        <w:rPr>
-          <w:rFonts w:ascii="Times New Roman" w:hAnsi="Times New Roman" w:cs="Times New Roman"/>
-        </w:rPr>
-        <w:t xml:space="preserve"> (required)</w:t>
-      </w:r>
-    </w:p>
-    <w:p>
-      <w:pPr>
-        <w:rPr>
-          <w:rFonts w:ascii="Times New Roman" w:hAnsi="Times New Roman" w:cs="Times New Roman"/>
-        </w:rPr>
-      </w:pPr>
-      <w:r>
-        <w:rPr>
-          <w:rFonts w:ascii="Times New Roman" w:hAnsi="Times New Roman" w:cs="Times New Roman"/>
-        </w:rPr>
-        <w:tab/>
-      </w:r>
-      <w:r>
-        <w:rPr>
-          <w:rFonts w:ascii="Times New Roman" w:hAnsi="Times New Roman" w:cs="Times New Roman"/>
-        </w:rPr>
-        <w:tab/>
-        <w:t>Notes</w:t>
-      </w:r>
-    </w:p>
-    <w:p>
-      <w:pPr>
-        <w:rPr>
-          <w:rFonts w:ascii="Times New Roman" w:hAnsi="Times New Roman" w:cs="Times New Roman"/>
-        </w:rPr>
-      </w:pPr>
-      <w:r>
-        <w:rPr>
-          <w:rFonts w:ascii="Times New Roman" w:hAnsi="Times New Roman" w:cs="Times New Roman"/>
-        </w:rPr>
-        <w:tab/>
-      </w:r>
-      <w:r>
-        <w:rPr>
-          <w:rFonts w:ascii="Times New Roman" w:hAnsi="Times New Roman" w:cs="Times New Roman"/>
-        </w:rPr>
-        <w:tab/>
-      </w:r>
-      <w:proofErr w:type="gramStart"/>
-      <w:r>
-        <w:rPr>
-          <w:rFonts w:ascii="Times New Roman" w:hAnsi="Times New Roman" w:cs="Times New Roman"/>
-        </w:rPr>
-        <w:t>reminder</w:t>
-      </w:r>
-      <w:proofErr w:type="gramEnd"/>
-      <w:r>
-        <w:rPr>
-          <w:rFonts w:ascii="Times New Roman" w:hAnsi="Times New Roman" w:cs="Times New Roman"/>
-        </w:rPr>
-        <w:t xml:space="preserve"> setting</w:t>
-      </w:r>
-      <w:r>
-        <w:rPr>
-          <w:rFonts w:ascii="Times New Roman" w:hAnsi="Times New Roman" w:cs="Times New Roman"/>
-        </w:rPr>
-        <w:tab/>
-      </w:r>
-      <w:r>
-        <w:rPr>
-          <w:rFonts w:ascii="Times New Roman" w:hAnsi="Times New Roman" w:cs="Times New Roman"/>
-        </w:rPr>
-        <w:tab/>
-      </w:r>
-    </w:p>
-    <w:p>
-      <w:pPr>
-        <w:rPr>
-          <w:rFonts w:ascii="Times New Roman" w:hAnsi="Times New Roman" w:cs="Times New Roman"/>
-        </w:rPr>
-      </w:pPr>
-      <w:r>
-        <w:rPr>
-          <w:rFonts w:ascii="Times New Roman" w:hAnsi="Times New Roman" w:cs="Times New Roman"/>
-        </w:rPr>
-        <w:tab/>
-      </w:r>
-      <w:r>
-        <w:rPr>
-          <w:rFonts w:ascii="Times New Roman" w:hAnsi="Times New Roman" w:cs="Times New Roman"/>
-        </w:rPr>
-        <w:tab/>
-      </w:r>
-    </w:p>
-    <w:p>
-      <w:pPr>
-        <w:rPr>
-          <w:rFonts w:ascii="Times New Roman" w:hAnsi="Times New Roman" w:cs="Times New Roman"/>
-        </w:rPr>
-      </w:pPr>
-      <w:r>
-        <w:rPr>
-          <w:rFonts w:ascii="Times New Roman" w:hAnsi="Times New Roman" w:cs="Times New Roman"/>
-        </w:rPr>
-        <w:lastRenderedPageBreak/>
-        <w:tab/>
-        <w:t>User enters required information and submits</w:t>
-      </w:r>
-    </w:p>
-    <w:p>
-      <w:pPr>
-        <w:rPr>
-          <w:rFonts w:ascii="Times New Roman" w:hAnsi="Times New Roman" w:cs="Times New Roman"/>
-        </w:rPr>
-      </w:pPr>
-      <w:r>
-        <w:rPr>
-          <w:rFonts w:ascii="Times New Roman" w:hAnsi="Times New Roman" w:cs="Times New Roman"/>
-        </w:rPr>
-        <w:tab/>
-        <w:t>Result: project created</w:t>
-      </w:r>
-    </w:p>
-    <w:p>
-      <w:pPr>
-        <w:rPr>
-          <w:rFonts w:ascii="Times New Roman" w:hAnsi="Times New Roman" w:cs="Times New Roman"/>
-        </w:rPr>
-      </w:pPr>
-    </w:p>
-    <w:p>
-      <w:pPr>
-        <w:rPr>
-          <w:rFonts w:ascii="Times New Roman" w:hAnsi="Times New Roman" w:cs="Times New Roman"/>
-        </w:rPr>
-      </w:pPr>
-      <w:r>
-        <w:rPr>
-          <w:rFonts w:ascii="Times New Roman" w:hAnsi="Times New Roman" w:cs="Times New Roman"/>
-        </w:rPr>
-        <w:t>Edit your project</w:t>
-      </w:r>
-    </w:p>
-    <w:p>
-      <w:pPr>
-        <w:rPr>
-          <w:rFonts w:ascii="Times New Roman" w:hAnsi="Times New Roman" w:cs="Times New Roman"/>
-        </w:rPr>
-      </w:pPr>
-      <w:r>
-        <w:rPr>
-          <w:rFonts w:ascii="Times New Roman" w:hAnsi="Times New Roman" w:cs="Times New Roman"/>
-        </w:rPr>
-        <w:tab/>
-        <w:t xml:space="preserve">Tree View page </w:t>
-      </w:r>
-    </w:p>
-    <w:p>
-      <w:pPr>
-        <w:rPr>
-          <w:rFonts w:ascii="Times New Roman" w:hAnsi="Times New Roman" w:cs="Times New Roman"/>
-        </w:rPr>
-      </w:pPr>
-      <w:r>
-        <w:rPr>
-          <w:rFonts w:ascii="Times New Roman" w:hAnsi="Times New Roman" w:cs="Times New Roman"/>
-        </w:rPr>
-        <w:tab/>
-        <w:t xml:space="preserve">User navigates to the project he wants to continue working on </w:t>
-      </w:r>
-    </w:p>
-    <w:p>
-      <w:pPr>
-        <w:rPr>
-          <w:rFonts w:ascii="Times New Roman" w:hAnsi="Times New Roman" w:cs="Times New Roman"/>
-        </w:rPr>
-      </w:pPr>
-      <w:r>
-        <w:rPr>
-          <w:rFonts w:ascii="Times New Roman" w:hAnsi="Times New Roman" w:cs="Times New Roman"/>
-        </w:rPr>
-        <w:tab/>
-        <w:t xml:space="preserve">Users hovers over the target project / task </w:t>
-      </w:r>
-    </w:p>
-    <w:p>
-      <w:pPr>
-        <w:rPr>
-          <w:rFonts w:ascii="Times New Roman" w:hAnsi="Times New Roman" w:cs="Times New Roman"/>
-        </w:rPr>
-      </w:pPr>
-      <w:r>
-        <w:rPr>
-          <w:rFonts w:ascii="Times New Roman" w:hAnsi="Times New Roman" w:cs="Times New Roman"/>
-        </w:rPr>
-        <w:tab/>
-        <w:t>Result: sub menu action icon/metaphor appears</w:t>
-      </w:r>
-    </w:p>
-    <w:p>
-      <w:pPr>
-        <w:rPr>
-          <w:rFonts w:ascii="Times New Roman" w:hAnsi="Times New Roman" w:cs="Times New Roman"/>
-        </w:rPr>
-      </w:pPr>
-      <w:r>
-        <w:rPr>
-          <w:rFonts w:ascii="Times New Roman" w:hAnsi="Times New Roman" w:cs="Times New Roman"/>
-        </w:rPr>
-        <w:tab/>
-      </w:r>
-      <w:proofErr w:type="gramStart"/>
-      <w:r>
-        <w:rPr>
-          <w:rFonts w:ascii="Times New Roman" w:hAnsi="Times New Roman" w:cs="Times New Roman"/>
-        </w:rPr>
-        <w:t>user</w:t>
-      </w:r>
-      <w:proofErr w:type="gramEnd"/>
-      <w:r>
-        <w:rPr>
-          <w:rFonts w:ascii="Times New Roman" w:hAnsi="Times New Roman" w:cs="Times New Roman"/>
-        </w:rPr>
-        <w:t xml:space="preserve"> select "E" for edit</w:t>
-      </w:r>
-    </w:p>
-    <w:p>
-      <w:pPr>
-        <w:rPr>
-          <w:rFonts w:ascii="Times New Roman" w:hAnsi="Times New Roman" w:cs="Times New Roman"/>
-        </w:rPr>
-      </w:pPr>
-      <w:r>
-        <w:rPr>
-          <w:rFonts w:ascii="Times New Roman" w:hAnsi="Times New Roman" w:cs="Times New Roman"/>
-        </w:rPr>
-        <w:tab/>
-        <w:t>Result: project/task property panel appears</w:t>
-      </w:r>
-    </w:p>
-    <w:p>
-      <w:pPr>
-        <w:rPr>
-          <w:rFonts w:ascii="Times New Roman" w:hAnsi="Times New Roman" w:cs="Times New Roman"/>
-        </w:rPr>
-      </w:pPr>
-      <w:r>
-        <w:rPr>
-          <w:rFonts w:ascii="Times New Roman" w:hAnsi="Times New Roman" w:cs="Times New Roman"/>
-        </w:rPr>
-        <w:tab/>
-        <w:t>User enters desired changes.</w:t>
-      </w:r>
-    </w:p>
-    <w:p>
-      <w:pPr>
-        <w:rPr>
-          <w:rFonts w:ascii="Times New Roman" w:hAnsi="Times New Roman" w:cs="Times New Roman"/>
-        </w:rPr>
-      </w:pPr>
-      <w:r>
-        <w:rPr>
-          <w:rFonts w:ascii="Times New Roman" w:hAnsi="Times New Roman" w:cs="Times New Roman"/>
-        </w:rPr>
-        <w:tab/>
-        <w:t>User clicks save button.</w:t>
-      </w:r>
-    </w:p>
-    <w:p>
-      <w:pPr>
-        <w:rPr>
-          <w:rFonts w:ascii="Times New Roman" w:hAnsi="Times New Roman" w:cs="Times New Roman"/>
-        </w:rPr>
-      </w:pPr>
-      <w:r>
-        <w:rPr>
-          <w:rFonts w:ascii="Times New Roman" w:hAnsi="Times New Roman" w:cs="Times New Roman"/>
-        </w:rPr>
-        <w:tab/>
-        <w:t>Result: project/task is updated</w:t>
-      </w:r>
-    </w:p>
-    <w:p>
-      <w:pPr>
-        <w:rPr>
-          <w:rFonts w:ascii="Times New Roman" w:hAnsi="Times New Roman" w:cs="Times New Roman"/>
-        </w:rPr>
-      </w:pPr>
-    </w:p>
-    <w:p>
-      <w:pPr>
-        <w:rPr>
-          <w:rFonts w:ascii="Times New Roman" w:hAnsi="Times New Roman" w:cs="Times New Roman"/>
-        </w:rPr>
-      </w:pPr>
-      <w:r>
-        <w:rPr>
-          <w:rFonts w:ascii="Times New Roman" w:hAnsi="Times New Roman" w:cs="Times New Roman"/>
-        </w:rPr>
-        <w:t>Delete/Remove an existing project</w:t>
-      </w:r>
-    </w:p>
-    <w:p>
-      <w:pPr>
-        <w:rPr>
-          <w:rFonts w:ascii="Times New Roman" w:hAnsi="Times New Roman" w:cs="Times New Roman"/>
-        </w:rPr>
-      </w:pPr>
-      <w:r>
-        <w:rPr>
-          <w:rFonts w:ascii="Times New Roman" w:hAnsi="Times New Roman" w:cs="Times New Roman"/>
-        </w:rPr>
-        <w:tab/>
-        <w:t xml:space="preserve">Tree View page </w:t>
-      </w:r>
-    </w:p>
-    <w:p>
-      <w:pPr>
-        <w:rPr>
-          <w:rFonts w:ascii="Times New Roman" w:hAnsi="Times New Roman" w:cs="Times New Roman"/>
-        </w:rPr>
-      </w:pPr>
-      <w:r>
-        <w:rPr>
-          <w:rFonts w:ascii="Times New Roman" w:hAnsi="Times New Roman" w:cs="Times New Roman"/>
-        </w:rPr>
-        <w:tab/>
-        <w:t>User navigates to the project he wants to delete</w:t>
-      </w:r>
-    </w:p>
-    <w:p>
-      <w:pPr>
-        <w:rPr>
-          <w:rFonts w:ascii="Times New Roman" w:hAnsi="Times New Roman" w:cs="Times New Roman"/>
-        </w:rPr>
-      </w:pPr>
-      <w:r>
-        <w:rPr>
-          <w:rFonts w:ascii="Times New Roman" w:hAnsi="Times New Roman" w:cs="Times New Roman"/>
-        </w:rPr>
-        <w:tab/>
-        <w:t xml:space="preserve">User hovers over the target project / task </w:t>
-      </w:r>
-    </w:p>
-    <w:p>
-      <w:pPr>
-        <w:rPr>
-          <w:rFonts w:ascii="Times New Roman" w:hAnsi="Times New Roman" w:cs="Times New Roman"/>
-        </w:rPr>
-      </w:pPr>
-      <w:r>
-        <w:rPr>
-          <w:rFonts w:ascii="Times New Roman" w:hAnsi="Times New Roman" w:cs="Times New Roman"/>
-        </w:rPr>
-        <w:tab/>
-        <w:t>Result: sub menu action icon/metaphor appears</w:t>
-      </w:r>
-    </w:p>
-    <w:p>
-      <w:pPr>
-        <w:rPr>
-          <w:rFonts w:ascii="Times New Roman" w:hAnsi="Times New Roman" w:cs="Times New Roman"/>
-        </w:rPr>
-      </w:pPr>
-      <w:r>
-        <w:rPr>
-          <w:rFonts w:ascii="Times New Roman" w:hAnsi="Times New Roman" w:cs="Times New Roman"/>
-        </w:rPr>
-        <w:tab/>
-      </w:r>
-      <w:proofErr w:type="gramStart"/>
-      <w:r>
-        <w:rPr>
-          <w:rFonts w:ascii="Times New Roman" w:hAnsi="Times New Roman" w:cs="Times New Roman"/>
-        </w:rPr>
-        <w:t>user</w:t>
-      </w:r>
-      <w:proofErr w:type="gramEnd"/>
-      <w:r>
-        <w:rPr>
-          <w:rFonts w:ascii="Times New Roman" w:hAnsi="Times New Roman" w:cs="Times New Roman"/>
-        </w:rPr>
-        <w:t xml:space="preserve"> select "D" for delete</w:t>
-      </w:r>
-    </w:p>
-    <w:p>
-      <w:pPr>
-        <w:rPr>
-          <w:rFonts w:ascii="Times New Roman" w:hAnsi="Times New Roman" w:cs="Times New Roman"/>
-        </w:rPr>
-      </w:pPr>
-      <w:r>
-        <w:rPr>
-          <w:rFonts w:ascii="Times New Roman" w:hAnsi="Times New Roman" w:cs="Times New Roman"/>
-        </w:rPr>
-        <w:tab/>
-        <w:t>Result: confirmation dialog appears</w:t>
-      </w:r>
-    </w:p>
-    <w:p>
-      <w:pPr>
-        <w:rPr>
-          <w:rFonts w:ascii="Times New Roman" w:hAnsi="Times New Roman" w:cs="Times New Roman"/>
-        </w:rPr>
-      </w:pPr>
-      <w:r>
-        <w:rPr>
-          <w:rFonts w:ascii="Times New Roman" w:hAnsi="Times New Roman" w:cs="Times New Roman"/>
-        </w:rPr>
-        <w:tab/>
-        <w:t>User clicks confirm button</w:t>
-      </w:r>
-    </w:p>
-    <w:p>
-      <w:pPr>
-        <w:rPr>
-          <w:rFonts w:ascii="Times New Roman" w:hAnsi="Times New Roman" w:cs="Times New Roman"/>
-        </w:rPr>
-      </w:pPr>
-      <w:r>
-        <w:rPr>
-          <w:rFonts w:ascii="Times New Roman" w:hAnsi="Times New Roman" w:cs="Times New Roman"/>
-        </w:rPr>
-        <w:tab/>
-        <w:t>Result: project/task is deleted</w:t>
-      </w:r>
-    </w:p>
-    <w:p>
-      <w:pPr>
-        <w:rPr>
-          <w:rFonts w:ascii="Times New Roman" w:hAnsi="Times New Roman" w:cs="Times New Roman"/>
-        </w:rPr>
-      </w:pPr>
-    </w:p>
-    <w:p>
-      <w:pPr>
-        <w:rPr>
-          <w:rFonts w:ascii="Times New Roman" w:hAnsi="Times New Roman" w:cs="Times New Roman"/>
-        </w:rPr>
-      </w:pPr>
-      <w:r>
-        <w:rPr>
-          <w:rFonts w:ascii="Times New Roman" w:hAnsi="Times New Roman" w:cs="Times New Roman"/>
-        </w:rPr>
-        <w:t>Navigate to project</w:t>
-      </w:r>
-    </w:p>
-    <w:p>
-      <w:pPr>
-        <w:rPr>
-          <w:rFonts w:ascii="Times New Roman" w:hAnsi="Times New Roman" w:cs="Times New Roman"/>
-        </w:rPr>
-      </w:pPr>
-      <w:r>
-        <w:rPr>
-          <w:rFonts w:ascii="Times New Roman" w:hAnsi="Times New Roman" w:cs="Times New Roman"/>
-        </w:rPr>
-        <w:tab/>
-        <w:t>User clicks up/down/left/right button</w:t>
-      </w:r>
-    </w:p>
-    <w:p>
-      <w:pPr>
-        <w:rPr>
-          <w:rFonts w:ascii="Times New Roman" w:hAnsi="Times New Roman" w:cs="Times New Roman"/>
-        </w:rPr>
-      </w:pPr>
-      <w:r>
-        <w:rPr>
-          <w:rFonts w:ascii="Times New Roman" w:hAnsi="Times New Roman" w:cs="Times New Roman"/>
-        </w:rPr>
-        <w:tab/>
-        <w:t xml:space="preserve">Result: view moves to new location </w:t>
-      </w:r>
-    </w:p>
-    <w:p>
-      <w:pPr>
-        <w:rPr>
-          <w:rFonts w:ascii="Times New Roman" w:hAnsi="Times New Roman" w:cs="Times New Roman"/>
-        </w:rPr>
-      </w:pPr>
-    </w:p>
-    <w:p>
-      <w:pPr>
-        <w:rPr>
-          <w:rFonts w:ascii="Times New Roman" w:hAnsi="Times New Roman" w:cs="Times New Roman"/>
-        </w:rPr>
-      </w:pPr>
-    </w:p>
-    <w:p>
-      <w:pPr>
-        <w:rPr>
-          <w:rFonts w:ascii="Times New Roman" w:hAnsi="Times New Roman" w:cs="Times New Roman"/>
-        </w:rPr>
-      </w:pPr>
-      <w:proofErr w:type="gramStart"/>
-      <w:r>
-        <w:rPr>
-          <w:rFonts w:ascii="Times New Roman" w:hAnsi="Times New Roman" w:cs="Times New Roman"/>
-        </w:rPr>
-        <w:t>complete</w:t>
-      </w:r>
-      <w:proofErr w:type="gramEnd"/>
       <w:r>
         <w:rPr>
           <w:rFonts w:ascii="Times New Roman" w:hAnsi="Times New Roman" w:cs="Times New Roman"/>
@@ -2837,7 +2860,6 @@
         <w:rPr>
           <w:rFonts w:ascii="Times New Roman" w:hAnsi="Times New Roman" w:cs="Times New Roman"/>
         </w:rPr>
-        <w:lastRenderedPageBreak/>
         <w:tab/>
         <w:t xml:space="preserve">Tree View page </w:t>
       </w:r>
@@ -3318,7 +3340,6 @@
           <w:sz w:val="20"/>
           <w:szCs w:val="20"/>
         </w:rPr>
-        <w:lastRenderedPageBreak/>
         <w:t>screen</w:t>
       </w:r>
       <w:proofErr w:type="gramEnd"/>
@@ -3528,6 +3549,7 @@
         <w:rPr>
           <w:rFonts w:ascii="Times New Roman" w:hAnsi="Times New Roman" w:cs="Times New Roman"/>
         </w:rPr>
+        <w:lastRenderedPageBreak/>
         <w:tab/>
       </w:r>
       <w:r>
@@ -4139,15 +4161,7 @@
         <w:rPr>
           <w:rFonts w:ascii="Times New Roman" w:hAnsi="Times New Roman" w:cs="Times New Roman"/>
         </w:rPr>
-        <w:t xml:space="preserve"> Use) </w:t>
-      </w:r>
-      <w:bookmarkStart w:id="0" w:name="_GoBack"/>
-      <w:bookmarkEnd w:id="0"/>
-      <w:r>
-        <w:rPr>
-          <w:rFonts w:ascii="Times New Roman" w:hAnsi="Times New Roman" w:cs="Times New Roman"/>
-        </w:rPr>
-        <w:t>and FAQ’s</w:t>
+        <w:t xml:space="preserve"> Use) and FAQ’s</w:t>
       </w:r>
     </w:p>
     <w:p>
@@ -4326,51 +4340,27 @@
         <w:rPr>
           <w:rFonts w:ascii="Times New Roman" w:hAnsi="Times New Roman" w:cs="Times New Roman"/>
         </w:rPr>
-        <w:t xml:space="preserve">Outline View - The web interface that displays the *projects* and </w:t>
-      </w:r>
-      <w:r>
-        <w:rPr>
-          <w:rFonts w:ascii="Times New Roman" w:hAnsi="Times New Roman" w:cs="Times New Roman"/>
-        </w:rPr>
-        <w:t>tasks as</w:t>
-      </w:r>
-      <w:r>
-        <w:rPr>
-          <w:rFonts w:ascii="Times New Roman" w:hAnsi="Times New Roman" w:cs="Times New Roman"/>
-        </w:rPr>
-        <w:t xml:space="preserve"> an outline.</w:t>
-      </w:r>
-    </w:p>
-    <w:p>
-      <w:pPr>
-        <w:rPr>
-          <w:rFonts w:ascii="Times New Roman" w:hAnsi="Times New Roman" w:cs="Times New Roman"/>
-        </w:rPr>
-      </w:pPr>
-    </w:p>
-    <w:p>
-      <w:pPr>
-        <w:rPr>
-          <w:rFonts w:ascii="Times New Roman" w:hAnsi="Times New Roman" w:cs="Times New Roman"/>
-        </w:rPr>
-      </w:pPr>
-      <w:r>
-        <w:rPr>
-          <w:rFonts w:ascii="Times New Roman" w:hAnsi="Times New Roman" w:cs="Times New Roman"/>
-        </w:rPr>
-        <w:t xml:space="preserve">Overload </w:t>
-      </w:r>
-      <w:r>
-        <w:rPr>
-          <w:rFonts w:ascii="Times New Roman" w:hAnsi="Times New Roman" w:cs="Times New Roman"/>
-        </w:rPr>
-        <w:t>Warning (</w:t>
-      </w:r>
-      <w:r>
-        <w:rPr>
-          <w:rFonts w:ascii="Times New Roman" w:hAnsi="Times New Roman" w:cs="Times New Roman"/>
-        </w:rPr>
-        <w:t>Phase two</w:t>
+        <w:t>Outline View - The web interface that displays the *projects* and tasks as an outline.</w:t>
+      </w:r>
+    </w:p>
+    <w:p>
+      <w:pPr>
+        <w:rPr>
+          <w:rFonts w:ascii="Times New Roman" w:hAnsi="Times New Roman" w:cs="Times New Roman"/>
+        </w:rPr>
+      </w:pPr>
+    </w:p>
+    <w:p>
+      <w:pPr>
+        <w:rPr>
+          <w:rFonts w:ascii="Times New Roman" w:hAnsi="Times New Roman" w:cs="Times New Roman"/>
+        </w:rPr>
+      </w:pPr>
+      <w:r>
+        <w:rPr>
+          <w:rFonts w:ascii="Times New Roman" w:hAnsi="Times New Roman" w:cs="Times New Roman"/>
+        </w:rPr>
+        <w:t>Overload Warning (Phase two</w:t>
       </w:r>
       <w:proofErr w:type="gramStart"/>
       <w:r>
@@ -4472,87 +4462,87 @@
         <w:rPr>
           <w:rFonts w:ascii="Times New Roman" w:hAnsi="Times New Roman" w:cs="Times New Roman"/>
         </w:rPr>
+        <w:t>Privacy - Mumbo jumbo legal jargon where you can find out how Planit handles data. www.Planit.Proj6.com/Privacy</w:t>
+      </w:r>
+    </w:p>
+    <w:p>
+      <w:pPr>
+        <w:rPr>
+          <w:rFonts w:ascii="Times New Roman" w:hAnsi="Times New Roman" w:cs="Times New Roman"/>
+        </w:rPr>
+      </w:pPr>
+    </w:p>
+    <w:p>
+      <w:pPr>
+        <w:rPr>
+          <w:rFonts w:ascii="Times New Roman" w:hAnsi="Times New Roman" w:cs="Times New Roman"/>
+        </w:rPr>
+      </w:pPr>
+      <w:r>
+        <w:rPr>
+          <w:rFonts w:ascii="Times New Roman" w:hAnsi="Times New Roman" w:cs="Times New Roman"/>
+        </w:rPr>
+        <w:t>[DGLAMBERT] Project - A chunk of work too large to swallow whole.</w:t>
+      </w:r>
+    </w:p>
+    <w:p>
+      <w:pPr>
+        <w:rPr>
+          <w:rFonts w:ascii="Times New Roman" w:hAnsi="Times New Roman" w:cs="Times New Roman"/>
+        </w:rPr>
+      </w:pPr>
+    </w:p>
+    <w:p>
+      <w:pPr>
+        <w:rPr>
+          <w:rFonts w:ascii="Times New Roman" w:hAnsi="Times New Roman" w:cs="Times New Roman"/>
+        </w:rPr>
+      </w:pPr>
+      <w:r>
+        <w:rPr>
+          <w:rFonts w:ascii="Times New Roman" w:hAnsi="Times New Roman" w:cs="Times New Roman"/>
+        </w:rPr>
+        <w:t xml:space="preserve">Reminder (a notification type) - Functionality that allows the user to schedule a reminder for a task. </w:t>
+      </w:r>
+    </w:p>
+    <w:p>
+      <w:pPr>
+        <w:rPr>
+          <w:rFonts w:ascii="Times New Roman" w:hAnsi="Times New Roman" w:cs="Times New Roman"/>
+        </w:rPr>
+      </w:pPr>
+    </w:p>
+    <w:p>
+      <w:pPr>
+        <w:rPr>
+          <w:rFonts w:ascii="Times New Roman" w:hAnsi="Times New Roman" w:cs="Times New Roman"/>
+        </w:rPr>
+      </w:pPr>
+      <w:r>
+        <w:rPr>
+          <w:rFonts w:ascii="Times New Roman" w:hAnsi="Times New Roman" w:cs="Times New Roman"/>
+        </w:rPr>
+        <w:t xml:space="preserve">Scenario - A use case provides a generic description of the overall functionality; a scenario is a specific instantiation of a use case. In general there are a larger number of scenarios, each representing one specific set of interactions. </w:t>
+      </w:r>
+    </w:p>
+    <w:p>
+      <w:pPr>
+        <w:rPr>
+          <w:rFonts w:ascii="Times New Roman" w:hAnsi="Times New Roman" w:cs="Times New Roman"/>
+        </w:rPr>
+      </w:pPr>
+    </w:p>
+    <w:p>
+      <w:pPr>
+        <w:rPr>
+          <w:rFonts w:ascii="Times New Roman" w:hAnsi="Times New Roman" w:cs="Times New Roman"/>
+        </w:rPr>
+      </w:pPr>
+      <w:r>
+        <w:rPr>
+          <w:rFonts w:ascii="Times New Roman" w:hAnsi="Times New Roman" w:cs="Times New Roman"/>
+        </w:rPr>
         <w:lastRenderedPageBreak/>
-        <w:t>Privacy - Mumbo jumbo legal jargon where you can find out how Planit handles data. www.Planit.Proj6.com/Privacy</w:t>
-      </w:r>
-    </w:p>
-    <w:p>
-      <w:pPr>
-        <w:rPr>
-          <w:rFonts w:ascii="Times New Roman" w:hAnsi="Times New Roman" w:cs="Times New Roman"/>
-        </w:rPr>
-      </w:pPr>
-    </w:p>
-    <w:p>
-      <w:pPr>
-        <w:rPr>
-          <w:rFonts w:ascii="Times New Roman" w:hAnsi="Times New Roman" w:cs="Times New Roman"/>
-        </w:rPr>
-      </w:pPr>
-      <w:r>
-        <w:rPr>
-          <w:rFonts w:ascii="Times New Roman" w:hAnsi="Times New Roman" w:cs="Times New Roman"/>
-        </w:rPr>
-        <w:t>[DGLAMBERT] Project - A chunk of work too large to swallow whole.</w:t>
-      </w:r>
-    </w:p>
-    <w:p>
-      <w:pPr>
-        <w:rPr>
-          <w:rFonts w:ascii="Times New Roman" w:hAnsi="Times New Roman" w:cs="Times New Roman"/>
-        </w:rPr>
-      </w:pPr>
-    </w:p>
-    <w:p>
-      <w:pPr>
-        <w:rPr>
-          <w:rFonts w:ascii="Times New Roman" w:hAnsi="Times New Roman" w:cs="Times New Roman"/>
-        </w:rPr>
-      </w:pPr>
-      <w:r>
-        <w:rPr>
-          <w:rFonts w:ascii="Times New Roman" w:hAnsi="Times New Roman" w:cs="Times New Roman"/>
-        </w:rPr>
-        <w:t xml:space="preserve">Reminder (a notification type) - Functionality that allows the user to schedule a reminder for a task. </w:t>
-      </w:r>
-    </w:p>
-    <w:p>
-      <w:pPr>
-        <w:rPr>
-          <w:rFonts w:ascii="Times New Roman" w:hAnsi="Times New Roman" w:cs="Times New Roman"/>
-        </w:rPr>
-      </w:pPr>
-    </w:p>
-    <w:p>
-      <w:pPr>
-        <w:rPr>
-          <w:rFonts w:ascii="Times New Roman" w:hAnsi="Times New Roman" w:cs="Times New Roman"/>
-        </w:rPr>
-      </w:pPr>
-      <w:r>
-        <w:rPr>
-          <w:rFonts w:ascii="Times New Roman" w:hAnsi="Times New Roman" w:cs="Times New Roman"/>
-        </w:rPr>
-        <w:t xml:space="preserve">Scenario - A use case provides a generic description of the overall functionality; a scenario is a specific instantiation of a use case. In general there are a larger number of scenarios, each representing one specific set of interactions. </w:t>
-      </w:r>
-    </w:p>
-    <w:p>
-      <w:pPr>
-        <w:rPr>
-          <w:rFonts w:ascii="Times New Roman" w:hAnsi="Times New Roman" w:cs="Times New Roman"/>
-        </w:rPr>
-      </w:pPr>
-    </w:p>
-    <w:p>
-      <w:pPr>
-        <w:rPr>
-          <w:rFonts w:ascii="Times New Roman" w:hAnsi="Times New Roman" w:cs="Times New Roman"/>
-        </w:rPr>
-      </w:pPr>
-      <w:r>
-        <w:rPr>
-          <w:rFonts w:ascii="Times New Roman" w:hAnsi="Times New Roman" w:cs="Times New Roman"/>
-        </w:rPr>
         <w:t>Snooze Reminders (Phase two) - Just like your alarm clock snooze button, you can postpone a due date.</w:t>
       </w:r>
     </w:p>
@@ -4653,19 +4643,7 @@
         <w:rPr>
           <w:rFonts w:ascii="Times New Roman" w:hAnsi="Times New Roman" w:cs="Times New Roman"/>
         </w:rPr>
-        <w:t xml:space="preserve">Tree - The hierarchical model of </w:t>
-      </w:r>
-      <w:r>
-        <w:rPr>
-          <w:rFonts w:ascii="Times New Roman" w:hAnsi="Times New Roman" w:cs="Times New Roman"/>
-        </w:rPr>
-        <w:t>a user’s</w:t>
-      </w:r>
-      <w:r>
-        <w:rPr>
-          <w:rFonts w:ascii="Times New Roman" w:hAnsi="Times New Roman" w:cs="Times New Roman"/>
-        </w:rPr>
-        <w:t xml:space="preserve"> tasks, displayed using a parent child relationship.</w:t>
+        <w:t>Tree - The hierarchical model of a user’s tasks, displayed using a parent child relationship.</w:t>
       </w:r>
     </w:p>
     <w:p>
@@ -4705,51 +4683,27 @@
         <w:rPr>
           <w:rFonts w:ascii="Times New Roman" w:hAnsi="Times New Roman" w:cs="Times New Roman"/>
         </w:rPr>
-        <w:t xml:space="preserve">Use Case - A use case models an interaction between the software product itself and the users of that software product (actors). The label inside the ovals describe the </w:t>
-      </w:r>
-      <w:r>
-        <w:rPr>
-          <w:rFonts w:ascii="Times New Roman" w:hAnsi="Times New Roman" w:cs="Times New Roman"/>
-        </w:rPr>
-        <w:t>business</w:t>
-      </w:r>
-      <w:r>
-        <w:rPr>
-          <w:rFonts w:ascii="Times New Roman" w:hAnsi="Times New Roman" w:cs="Times New Roman"/>
-        </w:rPr>
-        <w:t xml:space="preserve"> activities represented by the use case.</w:t>
-      </w:r>
-    </w:p>
-    <w:p>
-      <w:pPr>
-        <w:rPr>
-          <w:rFonts w:ascii="Times New Roman" w:hAnsi="Times New Roman" w:cs="Times New Roman"/>
-        </w:rPr>
-      </w:pPr>
-    </w:p>
-    <w:p>
-      <w:pPr>
-        <w:rPr>
-          <w:rFonts w:ascii="Times New Roman" w:hAnsi="Times New Roman" w:cs="Times New Roman"/>
-        </w:rPr>
-      </w:pPr>
-      <w:r>
-        <w:rPr>
-          <w:rFonts w:ascii="Times New Roman" w:hAnsi="Times New Roman" w:cs="Times New Roman"/>
-        </w:rPr>
-        <w:t xml:space="preserve">User Settings - Preference controls for Planit that each </w:t>
-      </w:r>
-      <w:r>
-        <w:rPr>
-          <w:rFonts w:ascii="Times New Roman" w:hAnsi="Times New Roman" w:cs="Times New Roman"/>
-        </w:rPr>
-        <w:t>user’s</w:t>
-      </w:r>
-      <w:r>
-        <w:rPr>
-          <w:rFonts w:ascii="Times New Roman" w:hAnsi="Times New Roman" w:cs="Times New Roman"/>
-        </w:rPr>
-        <w:t xml:space="preserve"> sets based on their individual account.</w:t>
+        <w:t>Use Case - A use case models an interaction between the software product itself and the users of that software product (actors). The label inside the ovals describe the business activities represented by the use case.</w:t>
+      </w:r>
+    </w:p>
+    <w:p>
+      <w:pPr>
+        <w:rPr>
+          <w:rFonts w:ascii="Times New Roman" w:hAnsi="Times New Roman" w:cs="Times New Roman"/>
+        </w:rPr>
+      </w:pPr>
+    </w:p>
+    <w:p>
+      <w:pPr>
+        <w:rPr>
+          <w:rFonts w:ascii="Times New Roman" w:hAnsi="Times New Roman" w:cs="Times New Roman"/>
+        </w:rPr>
+      </w:pPr>
+      <w:r>
+        <w:rPr>
+          <w:rFonts w:ascii="Times New Roman" w:hAnsi="Times New Roman" w:cs="Times New Roman"/>
+        </w:rPr>
+        <w:t>User Settings - Preference controls for Planit that each user’s sets based on their individual account.</w:t>
       </w:r>
     </w:p>
     <w:p>
@@ -4780,6 +4734,7 @@
       </w:r>
     </w:p>
     <w:sectPr>
+      <w:footerReference w:type="default" r:id="rId19"/>
       <w:pgSz w:w="12240" w:h="15840"/>
       <w:pgMar w:top="1440" w:right="1440" w:bottom="1440" w:left="1440" w:header="720" w:footer="720" w:gutter="0"/>
       <w:cols w:space="720"/>
@@ -4787,6 +4742,69 @@
     </w:sectPr>
   </w:body>
 </w:document>
+</file>
+
+<file path=word/endnotes.xml><?xml version="1.0" encoding="utf-8"?>
+<w:endnotes xmlns:wpc="http://schemas.microsoft.com/office/word/2010/wordprocessingCanvas" xmlns:mc="http://schemas.openxmlformats.org/markup-compatibility/2006" xmlns:o="urn:schemas-microsoft-com:office:office" xmlns:r="http://schemas.openxmlformats.org/officeDocument/2006/relationships" xmlns:m="http://schemas.openxmlformats.org/officeDocument/2006/math" xmlns:v="urn:schemas-microsoft-com:vml" xmlns:wp14="http://schemas.microsoft.com/office/word/2010/wordprocessingDrawing" xmlns:wp="http://schemas.openxmlformats.org/drawingml/2006/wordprocessingDrawing" xmlns:w10="urn:schemas-microsoft-com:office:word" xmlns:w="http://schemas.openxmlformats.org/wordprocessingml/2006/main" xmlns:w14="http://schemas.microsoft.com/office/word/2010/wordml" xmlns:w15="http://schemas.microsoft.com/office/word/2012/wordml" xmlns:wpg="http://schemas.microsoft.com/office/word/2010/wordprocessingGroup" xmlns:wpi="http://schemas.microsoft.com/office/word/2010/wordprocessingInk" xmlns:wne="http://schemas.microsoft.com/office/word/2006/wordml" xmlns:wps="http://schemas.microsoft.com/office/word/2010/wordprocessingShape" mc:Ignorable="w14 w15 wp14">
+  <w:endnote w:type="separator" w:id="-1">
+    <w:p>
+      <w:pPr>
+        <w:spacing w:after="0" w:line="240" w:lineRule="auto"/>
+      </w:pPr>
+      <w:r>
+        <w:separator/>
+      </w:r>
+    </w:p>
+  </w:endnote>
+  <w:endnote w:type="continuationSeparator" w:id="0">
+    <w:p>
+      <w:pPr>
+        <w:spacing w:after="0" w:line="240" w:lineRule="auto"/>
+      </w:pPr>
+      <w:r>
+        <w:continuationSeparator/>
+      </w:r>
+    </w:p>
+  </w:endnote>
+</w:endnotes>
+</file>
+
+<file path=word/footer1.xml><?xml version="1.0" encoding="utf-8"?>
+<w:ftr xmlns:wpc="http://schemas.microsoft.com/office/word/2010/wordprocessingCanvas" xmlns:mc="http://schemas.openxmlformats.org/markup-compatibility/2006" xmlns:o="urn:schemas-microsoft-com:office:office" xmlns:r="http://schemas.openxmlformats.org/officeDocument/2006/relationships" xmlns:m="http://schemas.openxmlformats.org/officeDocument/2006/math" xmlns:v="urn:schemas-microsoft-com:vml" xmlns:wp14="http://schemas.microsoft.com/office/word/2010/wordprocessingDrawing" xmlns:wp="http://schemas.openxmlformats.org/drawingml/2006/wordprocessingDrawing" xmlns:w10="urn:schemas-microsoft-com:office:word" xmlns:w="http://schemas.openxmlformats.org/wordprocessingml/2006/main" xmlns:w14="http://schemas.microsoft.com/office/word/2010/wordml" xmlns:w15="http://schemas.microsoft.com/office/word/2012/wordml" xmlns:wpg="http://schemas.microsoft.com/office/word/2010/wordprocessingGroup" xmlns:wpi="http://schemas.microsoft.com/office/word/2010/wordprocessingInk" xmlns:wne="http://schemas.microsoft.com/office/word/2006/wordml" xmlns:wps="http://schemas.microsoft.com/office/word/2010/wordprocessingShape" mc:Ignorable="w14 w15 wp14">
+  <w:p>
+    <w:pPr>
+      <w:pStyle w:val="Footer"/>
+    </w:pPr>
+    <w:r>
+      <w:t>Students: Albert Beltran, Devin Gleason-Lambert, Beth Van Belle</w:t>
+    </w:r>
+  </w:p>
+</w:ftr>
+</file>
+
+<file path=word/footnotes.xml><?xml version="1.0" encoding="utf-8"?>
+<w:footnotes xmlns:wpc="http://schemas.microsoft.com/office/word/2010/wordprocessingCanvas" xmlns:mc="http://schemas.openxmlformats.org/markup-compatibility/2006" xmlns:o="urn:schemas-microsoft-com:office:office" xmlns:r="http://schemas.openxmlformats.org/officeDocument/2006/relationships" xmlns:m="http://schemas.openxmlformats.org/officeDocument/2006/math" xmlns:v="urn:schemas-microsoft-com:vml" xmlns:wp14="http://schemas.microsoft.com/office/word/2010/wordprocessingDrawing" xmlns:wp="http://schemas.openxmlformats.org/drawingml/2006/wordprocessingDrawing" xmlns:w10="urn:schemas-microsoft-com:office:word" xmlns:w="http://schemas.openxmlformats.org/wordprocessingml/2006/main" xmlns:w14="http://schemas.microsoft.com/office/word/2010/wordml" xmlns:w15="http://schemas.microsoft.com/office/word/2012/wordml" xmlns:wpg="http://schemas.microsoft.com/office/word/2010/wordprocessingGroup" xmlns:wpi="http://schemas.microsoft.com/office/word/2010/wordprocessingInk" xmlns:wne="http://schemas.microsoft.com/office/word/2006/wordml" xmlns:wps="http://schemas.microsoft.com/office/word/2010/wordprocessingShape" mc:Ignorable="w14 w15 wp14">
+  <w:footnote w:type="separator" w:id="-1">
+    <w:p>
+      <w:pPr>
+        <w:spacing w:after="0" w:line="240" w:lineRule="auto"/>
+      </w:pPr>
+      <w:r>
+        <w:separator/>
+      </w:r>
+    </w:p>
+  </w:footnote>
+  <w:footnote w:type="continuationSeparator" w:id="0">
+    <w:p>
+      <w:pPr>
+        <w:spacing w:after="0" w:line="240" w:lineRule="auto"/>
+      </w:pPr>
+      <w:r>
+        <w:continuationSeparator/>
+      </w:r>
+    </w:p>
+  </w:footnote>
+</w:footnotes>
 </file>
 
 <file path=word/styles.xml><?xml version="1.0" encoding="utf-8"?>
@@ -5215,6 +5233,50 @@
     <w:basedOn w:val="DefaultParagraphFont"/>
     <w:rsid w:val="00DD69F2"/>
   </w:style>
+  <w:style w:type="paragraph" w:styleId="Header">
+    <w:name w:val="header"/>
+    <w:basedOn w:val="Normal"/>
+    <w:link w:val="HeaderChar"/>
+    <w:uiPriority w:val="99"/>
+    <w:unhideWhenUsed/>
+    <w:rsid w:val="007C34C7"/>
+    <w:pPr>
+      <w:tabs>
+        <w:tab w:val="center" w:pos="4680"/>
+        <w:tab w:val="right" w:pos="9360"/>
+      </w:tabs>
+      <w:spacing w:after="0" w:line="240" w:lineRule="auto"/>
+    </w:pPr>
+  </w:style>
+  <w:style w:type="character" w:customStyle="1" w:styleId="HeaderChar">
+    <w:name w:val="Header Char"/>
+    <w:basedOn w:val="DefaultParagraphFont"/>
+    <w:link w:val="Header"/>
+    <w:uiPriority w:val="99"/>
+    <w:rsid w:val="007C34C7"/>
+  </w:style>
+  <w:style w:type="paragraph" w:styleId="Footer">
+    <w:name w:val="footer"/>
+    <w:basedOn w:val="Normal"/>
+    <w:link w:val="FooterChar"/>
+    <w:uiPriority w:val="99"/>
+    <w:unhideWhenUsed/>
+    <w:rsid w:val="007C34C7"/>
+    <w:pPr>
+      <w:tabs>
+        <w:tab w:val="center" w:pos="4680"/>
+        <w:tab w:val="right" w:pos="9360"/>
+      </w:tabs>
+      <w:spacing w:after="0" w:line="240" w:lineRule="auto"/>
+    </w:pPr>
+  </w:style>
+  <w:style w:type="character" w:customStyle="1" w:styleId="FooterChar">
+    <w:name w:val="Footer Char"/>
+    <w:basedOn w:val="DefaultParagraphFont"/>
+    <w:link w:val="Footer"/>
+    <w:uiPriority w:val="99"/>
+    <w:rsid w:val="007C34C7"/>
+  </w:style>
 </w:styles>
 </file>
 

</xml_diff>